<commit_message>
Added intial project progress in terms of a UI, redirect process
</commit_message>
<xml_diff>
--- a/Research And Development Project/Documents/Resources/Coding Based resources.docx
+++ b/Research And Development Project/Documents/Resources/Coding Based resources.docx
@@ -6,11 +6,12 @@
       <w:tblPr>
         <w:tblStyle w:val="TableGrid"/>
         <w:tblW w:w="0" w:type="auto"/>
+        <w:tblLayout w:type="fixed"/>
         <w:tblLook w:val="04A0" w:firstRow="1" w:lastRow="0" w:firstColumn="1" w:lastColumn="0" w:noHBand="0" w:noVBand="1"/>
       </w:tblPr>
       <w:tblGrid>
-        <w:gridCol w:w="5172"/>
-        <w:gridCol w:w="4178"/>
+        <w:gridCol w:w="5807"/>
+        <w:gridCol w:w="3543"/>
       </w:tblGrid>
       <w:tr>
         <w:trPr>
@@ -18,7 +19,7 @@
         </w:trPr>
         <w:tc>
           <w:tcPr>
-            <w:tcW w:w="9349" w:type="dxa"/>
+            <w:tcW w:w="9350" w:type="dxa"/>
             <w:gridSpan w:val="2"/>
             <w:shd w:val="clear" w:color="auto" w:fill="5B9BD5" w:themeFill="accent1"/>
           </w:tcPr>
@@ -46,7 +47,7 @@
         </w:trPr>
         <w:tc>
           <w:tcPr>
-            <w:tcW w:w="4674" w:type="dxa"/>
+            <w:tcW w:w="5807" w:type="dxa"/>
           </w:tcPr>
           <w:p>
             <w:pPr>
@@ -67,7 +68,7 @@
         </w:tc>
         <w:tc>
           <w:tcPr>
-            <w:tcW w:w="4675" w:type="dxa"/>
+            <w:tcW w:w="3543" w:type="dxa"/>
           </w:tcPr>
           <w:p>
             <w:pPr>
@@ -93,7 +94,7 @@
         </w:trPr>
         <w:tc>
           <w:tcPr>
-            <w:tcW w:w="4674" w:type="dxa"/>
+            <w:tcW w:w="5807" w:type="dxa"/>
           </w:tcPr>
           <w:p>
             <w:pPr>
@@ -106,7 +107,7 @@
         </w:tc>
         <w:tc>
           <w:tcPr>
-            <w:tcW w:w="4675" w:type="dxa"/>
+            <w:tcW w:w="3543" w:type="dxa"/>
           </w:tcPr>
           <w:p>
             <w:pPr>
@@ -129,7 +130,7 @@
         </w:trPr>
         <w:tc>
           <w:tcPr>
-            <w:tcW w:w="4674" w:type="dxa"/>
+            <w:tcW w:w="5807" w:type="dxa"/>
           </w:tcPr>
           <w:p>
             <w:pPr>
@@ -142,7 +143,7 @@
         </w:tc>
         <w:tc>
           <w:tcPr>
-            <w:tcW w:w="4675" w:type="dxa"/>
+            <w:tcW w:w="3543" w:type="dxa"/>
           </w:tcPr>
           <w:p>
             <w:pPr>
@@ -176,7 +177,7 @@
         </w:trPr>
         <w:tc>
           <w:tcPr>
-            <w:tcW w:w="4674" w:type="dxa"/>
+            <w:tcW w:w="5807" w:type="dxa"/>
           </w:tcPr>
           <w:p>
             <w:pPr>
@@ -189,7 +190,7 @@
         </w:tc>
         <w:tc>
           <w:tcPr>
-            <w:tcW w:w="4675" w:type="dxa"/>
+            <w:tcW w:w="3543" w:type="dxa"/>
           </w:tcPr>
           <w:p>
             <w:pPr>
@@ -215,7 +216,7 @@
         </w:trPr>
         <w:tc>
           <w:tcPr>
-            <w:tcW w:w="4674" w:type="dxa"/>
+            <w:tcW w:w="5807" w:type="dxa"/>
           </w:tcPr>
           <w:p>
             <w:pPr>
@@ -228,7 +229,7 @@
         </w:tc>
         <w:tc>
           <w:tcPr>
-            <w:tcW w:w="4675" w:type="dxa"/>
+            <w:tcW w:w="3543" w:type="dxa"/>
           </w:tcPr>
           <w:p>
             <w:pPr>
@@ -259,7 +260,7 @@
         </w:trPr>
         <w:tc>
           <w:tcPr>
-            <w:tcW w:w="4674" w:type="dxa"/>
+            <w:tcW w:w="5807" w:type="dxa"/>
           </w:tcPr>
           <w:p>
             <w:pPr>
@@ -272,7 +273,7 @@
         </w:tc>
         <w:tc>
           <w:tcPr>
-            <w:tcW w:w="4675" w:type="dxa"/>
+            <w:tcW w:w="3543" w:type="dxa"/>
           </w:tcPr>
           <w:p>
             <w:pPr>
@@ -303,7 +304,7 @@
         </w:trPr>
         <w:tc>
           <w:tcPr>
-            <w:tcW w:w="4674" w:type="dxa"/>
+            <w:tcW w:w="5807" w:type="dxa"/>
           </w:tcPr>
           <w:p>
             <w:pPr>
@@ -316,7 +317,7 @@
         </w:tc>
         <w:tc>
           <w:tcPr>
-            <w:tcW w:w="4675" w:type="dxa"/>
+            <w:tcW w:w="3543" w:type="dxa"/>
           </w:tcPr>
           <w:p>
             <w:pPr>
@@ -347,7 +348,7 @@
         </w:trPr>
         <w:tc>
           <w:tcPr>
-            <w:tcW w:w="4674" w:type="dxa"/>
+            <w:tcW w:w="5807" w:type="dxa"/>
           </w:tcPr>
           <w:p>
             <w:pPr>
@@ -360,7 +361,7 @@
         </w:tc>
         <w:tc>
           <w:tcPr>
-            <w:tcW w:w="4675" w:type="dxa"/>
+            <w:tcW w:w="3543" w:type="dxa"/>
           </w:tcPr>
           <w:p>
             <w:pPr>
@@ -378,7 +379,7 @@
         </w:trPr>
         <w:tc>
           <w:tcPr>
-            <w:tcW w:w="4674" w:type="dxa"/>
+            <w:tcW w:w="5807" w:type="dxa"/>
           </w:tcPr>
           <w:p>
             <w:pPr>
@@ -391,7 +392,7 @@
         </w:tc>
         <w:tc>
           <w:tcPr>
-            <w:tcW w:w="4675" w:type="dxa"/>
+            <w:tcW w:w="3543" w:type="dxa"/>
           </w:tcPr>
           <w:p>
             <w:pPr>
@@ -414,7 +415,7 @@
         </w:trPr>
         <w:tc>
           <w:tcPr>
-            <w:tcW w:w="4674" w:type="dxa"/>
+            <w:tcW w:w="5807" w:type="dxa"/>
           </w:tcPr>
           <w:p>
             <w:pPr>
@@ -427,7 +428,7 @@
         </w:tc>
         <w:tc>
           <w:tcPr>
-            <w:tcW w:w="4675" w:type="dxa"/>
+            <w:tcW w:w="3543" w:type="dxa"/>
           </w:tcPr>
           <w:p>
             <w:pPr>
@@ -453,7 +454,7 @@
         </w:trPr>
         <w:tc>
           <w:tcPr>
-            <w:tcW w:w="4674" w:type="dxa"/>
+            <w:tcW w:w="5807" w:type="dxa"/>
           </w:tcPr>
           <w:p>
             <w:pPr>
@@ -466,7 +467,7 @@
         </w:tc>
         <w:tc>
           <w:tcPr>
-            <w:tcW w:w="4675" w:type="dxa"/>
+            <w:tcW w:w="3543" w:type="dxa"/>
           </w:tcPr>
           <w:p>
             <w:pPr>
@@ -484,7 +485,7 @@
         </w:trPr>
         <w:tc>
           <w:tcPr>
-            <w:tcW w:w="4674" w:type="dxa"/>
+            <w:tcW w:w="5807" w:type="dxa"/>
           </w:tcPr>
           <w:p>
             <w:pPr>
@@ -497,7 +498,7 @@
         </w:tc>
         <w:tc>
           <w:tcPr>
-            <w:tcW w:w="4675" w:type="dxa"/>
+            <w:tcW w:w="3543" w:type="dxa"/>
           </w:tcPr>
           <w:p>
             <w:pPr>
@@ -523,7 +524,7 @@
         </w:trPr>
         <w:tc>
           <w:tcPr>
-            <w:tcW w:w="4674" w:type="dxa"/>
+            <w:tcW w:w="5807" w:type="dxa"/>
           </w:tcPr>
           <w:p>
             <w:pPr>
@@ -584,7 +585,7 @@
         </w:tc>
         <w:tc>
           <w:tcPr>
-            <w:tcW w:w="4675" w:type="dxa"/>
+            <w:tcW w:w="3543" w:type="dxa"/>
           </w:tcPr>
           <w:p>
             <w:pPr>
@@ -602,7 +603,7 @@
         </w:trPr>
         <w:tc>
           <w:tcPr>
-            <w:tcW w:w="4674" w:type="dxa"/>
+            <w:tcW w:w="5807" w:type="dxa"/>
           </w:tcPr>
           <w:p>
             <w:r>
@@ -612,7 +613,7 @@
         </w:tc>
         <w:tc>
           <w:tcPr>
-            <w:tcW w:w="4675" w:type="dxa"/>
+            <w:tcW w:w="3543" w:type="dxa"/>
           </w:tcPr>
           <w:p>
             <w:pPr>
@@ -620,6 +621,90 @@
             </w:pPr>
             <w:r>
               <w:t>Set up tomcat with eclipse</w:t>
+            </w:r>
+          </w:p>
+        </w:tc>
+      </w:tr>
+      <w:tr>
+        <w:trPr>
+          <w:trHeight w:val="478"/>
+        </w:trPr>
+        <w:tc>
+          <w:tcPr>
+            <w:tcW w:w="5807" w:type="dxa"/>
+          </w:tcPr>
+          <w:p>
+            <w:r>
+              <w:t>http://stackoverflow.com/questions/25112141/finding-the-oldest-commit-in-a-github-repository-via-the-api</w:t>
+            </w:r>
+          </w:p>
+        </w:tc>
+        <w:tc>
+          <w:tcPr>
+            <w:tcW w:w="3543" w:type="dxa"/>
+          </w:tcPr>
+          <w:p>
+            <w:pPr>
+              <w:jc w:val="center"/>
+            </w:pPr>
+            <w:r>
+              <w:t>Get oldest commit</w:t>
+            </w:r>
+          </w:p>
+        </w:tc>
+      </w:tr>
+      <w:tr>
+        <w:trPr>
+          <w:trHeight w:val="478"/>
+        </w:trPr>
+        <w:tc>
+          <w:tcPr>
+            <w:tcW w:w="5807" w:type="dxa"/>
+          </w:tcPr>
+          <w:p>
+            <w:r>
+              <w:t>http://blog.notfoss.com/posts/get-total-number-of-commits-for-a-repository-using-the-github-api/</w:t>
+            </w:r>
+          </w:p>
+        </w:tc>
+        <w:tc>
+          <w:tcPr>
+            <w:tcW w:w="3543" w:type="dxa"/>
+          </w:tcPr>
+          <w:p>
+            <w:pPr>
+              <w:jc w:val="center"/>
+            </w:pPr>
+            <w:r>
+              <w:t>Get total commits</w:t>
+            </w:r>
+          </w:p>
+        </w:tc>
+      </w:tr>
+      <w:tr>
+        <w:trPr>
+          <w:trHeight w:val="478"/>
+        </w:trPr>
+        <w:tc>
+          <w:tcPr>
+            <w:tcW w:w="5807" w:type="dxa"/>
+          </w:tcPr>
+          <w:p>
+            <w:r>
+              <w:t>http://stackoverflow.com/questions/9888920/how-to-add-two-google-charts-on-the-one-page</w:t>
+            </w:r>
+          </w:p>
+        </w:tc>
+        <w:tc>
+          <w:tcPr>
+            <w:tcW w:w="3543" w:type="dxa"/>
+          </w:tcPr>
+          <w:p>
+            <w:pPr>
+              <w:jc w:val="center"/>
+            </w:pPr>
+            <w:r>
+              <w:t>Google charts stuff</w:t>
             </w:r>
             <w:bookmarkStart w:id="0" w:name="_GoBack"/>
             <w:bookmarkEnd w:id="0"/>
@@ -632,7 +717,7 @@
         </w:trPr>
         <w:tc>
           <w:tcPr>
-            <w:tcW w:w="9349" w:type="dxa"/>
+            <w:tcW w:w="9350" w:type="dxa"/>
             <w:gridSpan w:val="2"/>
             <w:shd w:val="clear" w:color="auto" w:fill="5B9BD5" w:themeFill="accent1"/>
           </w:tcPr>
@@ -677,7 +762,7 @@
         </w:trPr>
         <w:tc>
           <w:tcPr>
-            <w:tcW w:w="4674" w:type="dxa"/>
+            <w:tcW w:w="5807" w:type="dxa"/>
           </w:tcPr>
           <w:p>
             <w:pPr>
@@ -698,7 +783,7 @@
         </w:tc>
         <w:tc>
           <w:tcPr>
-            <w:tcW w:w="4675" w:type="dxa"/>
+            <w:tcW w:w="3543" w:type="dxa"/>
           </w:tcPr>
           <w:p>
             <w:pPr>
@@ -724,64 +809,152 @@
         </w:trPr>
         <w:tc>
           <w:tcPr>
-            <w:tcW w:w="4674" w:type="dxa"/>
+            <w:tcW w:w="5807" w:type="dxa"/>
+          </w:tcPr>
+          <w:p>
+            <w:r>
+              <w:t>http://research.cs.queensu.ca/home/ahmed/home/teaching/CISC880/F14/papers/MiningGitHub_MSR2014.pdf</w:t>
+            </w:r>
+          </w:p>
+        </w:tc>
+        <w:tc>
+          <w:tcPr>
+            <w:tcW w:w="3543" w:type="dxa"/>
+          </w:tcPr>
+          <w:p>
+            <w:r>
+              <w:t>…</w:t>
+            </w:r>
+          </w:p>
+        </w:tc>
+      </w:tr>
+      <w:tr>
+        <w:trPr>
+          <w:trHeight w:val="478"/>
+        </w:trPr>
+        <w:tc>
+          <w:tcPr>
+            <w:tcW w:w="5807" w:type="dxa"/>
+          </w:tcPr>
+          <w:p>
+            <w:r>
+              <w:t>http://www.researchgate.net/profile/Kelly_Blincoe/publication/263847951_Understanding_Watchers_on_GitHub/links/545d75530cf27487b44d4f95.pdf</w:t>
+            </w:r>
+          </w:p>
+        </w:tc>
+        <w:tc>
+          <w:tcPr>
+            <w:tcW w:w="3543" w:type="dxa"/>
+          </w:tcPr>
+          <w:p>
+            <w:r>
+              <w:t xml:space="preserve">Good information in watchers in </w:t>
+            </w:r>
+            <w:proofErr w:type="spellStart"/>
+            <w:r>
+              <w:t>github</w:t>
+            </w:r>
+            <w:proofErr w:type="spellEnd"/>
+            <w:r>
+              <w:t xml:space="preserve"> (in general, not over time)</w:t>
+            </w:r>
+          </w:p>
+        </w:tc>
+      </w:tr>
+      <w:tr>
+        <w:trPr>
+          <w:trHeight w:val="504"/>
+        </w:trPr>
+        <w:tc>
+          <w:tcPr>
+            <w:tcW w:w="5807" w:type="dxa"/>
+          </w:tcPr>
+          <w:p>
+            <w:r>
+              <w:lastRenderedPageBreak/>
+              <w:t>https://hal.inria.fr/hal-01085400/document</w:t>
+            </w:r>
+          </w:p>
+        </w:tc>
+        <w:tc>
+          <w:tcPr>
+            <w:tcW w:w="3543" w:type="dxa"/>
+          </w:tcPr>
+          <w:p>
+            <w:r>
+              <w:t>…</w:t>
+            </w:r>
+          </w:p>
+        </w:tc>
+      </w:tr>
+      <w:tr>
+        <w:trPr>
+          <w:trHeight w:val="504"/>
+        </w:trPr>
+        <w:tc>
+          <w:tcPr>
+            <w:tcW w:w="5807" w:type="dxa"/>
+          </w:tcPr>
+          <w:p>
+            <w:r>
+              <w:t>https://speakerdeck.com/gousiosg/mining-github-for-fun-and-profit</w:t>
+            </w:r>
+          </w:p>
+        </w:tc>
+        <w:tc>
+          <w:tcPr>
+            <w:tcW w:w="3543" w:type="dxa"/>
+          </w:tcPr>
+          <w:p>
+            <w:r>
+              <w:t>Maybe useful</w:t>
+            </w:r>
+          </w:p>
+        </w:tc>
+      </w:tr>
+      <w:tr>
+        <w:trPr>
+          <w:trHeight w:val="504"/>
+        </w:trPr>
+        <w:tc>
+          <w:tcPr>
+            <w:tcW w:w="5807" w:type="dxa"/>
+          </w:tcPr>
+          <w:p>
+            <w:r>
+              <w:t>http://arxiv.org/pdf/1507.00604.pdf</w:t>
+            </w:r>
+          </w:p>
+        </w:tc>
+        <w:tc>
+          <w:tcPr>
+            <w:tcW w:w="3543" w:type="dxa"/>
+          </w:tcPr>
+          <w:p>
+            <w:r>
+              <w:t xml:space="preserve">Pretty </w:t>
+            </w:r>
+            <w:proofErr w:type="spellStart"/>
+            <w:r>
+              <w:t>relevent</w:t>
+            </w:r>
+            <w:proofErr w:type="spellEnd"/>
+          </w:p>
+        </w:tc>
+      </w:tr>
+      <w:tr>
+        <w:trPr>
+          <w:trHeight w:val="478"/>
+        </w:trPr>
+        <w:tc>
+          <w:tcPr>
+            <w:tcW w:w="5807" w:type="dxa"/>
           </w:tcPr>
           <w:p/>
         </w:tc>
         <w:tc>
           <w:tcPr>
-            <w:tcW w:w="4675" w:type="dxa"/>
-          </w:tcPr>
-          <w:p/>
-        </w:tc>
-      </w:tr>
-      <w:tr>
-        <w:trPr>
-          <w:trHeight w:val="478"/>
-        </w:trPr>
-        <w:tc>
-          <w:tcPr>
-            <w:tcW w:w="4674" w:type="dxa"/>
-          </w:tcPr>
-          <w:p/>
-        </w:tc>
-        <w:tc>
-          <w:tcPr>
-            <w:tcW w:w="4675" w:type="dxa"/>
-          </w:tcPr>
-          <w:p/>
-        </w:tc>
-      </w:tr>
-      <w:tr>
-        <w:trPr>
-          <w:trHeight w:val="504"/>
-        </w:trPr>
-        <w:tc>
-          <w:tcPr>
-            <w:tcW w:w="4674" w:type="dxa"/>
-          </w:tcPr>
-          <w:p/>
-        </w:tc>
-        <w:tc>
-          <w:tcPr>
-            <w:tcW w:w="4675" w:type="dxa"/>
-          </w:tcPr>
-          <w:p/>
-        </w:tc>
-      </w:tr>
-      <w:tr>
-        <w:trPr>
-          <w:trHeight w:val="478"/>
-        </w:trPr>
-        <w:tc>
-          <w:tcPr>
-            <w:tcW w:w="4674" w:type="dxa"/>
-          </w:tcPr>
-          <w:p/>
-        </w:tc>
-        <w:tc>
-          <w:tcPr>
-            <w:tcW w:w="4675" w:type="dxa"/>
+            <w:tcW w:w="3543" w:type="dxa"/>
           </w:tcPr>
           <w:p/>
         </w:tc>

</xml_diff>

<commit_message>
document update with todo section
</commit_message>
<xml_diff>
--- a/Research And Development Project/Documents/Resources/Coding Based resources.docx
+++ b/Research And Development Project/Documents/Resources/Coding Based resources.docx
@@ -10,8 +10,8 @@
         <w:tblLook w:val="04A0" w:firstRow="1" w:lastRow="0" w:firstColumn="1" w:lastColumn="0" w:noHBand="0" w:noVBand="1"/>
       </w:tblPr>
       <w:tblGrid>
-        <w:gridCol w:w="5807"/>
-        <w:gridCol w:w="3543"/>
+        <w:gridCol w:w="5665"/>
+        <w:gridCol w:w="3685"/>
       </w:tblGrid>
       <w:tr>
         <w:trPr>
@@ -47,7 +47,7 @@
         </w:trPr>
         <w:tc>
           <w:tcPr>
-            <w:tcW w:w="5807" w:type="dxa"/>
+            <w:tcW w:w="5665" w:type="dxa"/>
           </w:tcPr>
           <w:p>
             <w:pPr>
@@ -68,7 +68,7 @@
         </w:tc>
         <w:tc>
           <w:tcPr>
-            <w:tcW w:w="3543" w:type="dxa"/>
+            <w:tcW w:w="3685" w:type="dxa"/>
           </w:tcPr>
           <w:p>
             <w:pPr>
@@ -94,7 +94,7 @@
         </w:trPr>
         <w:tc>
           <w:tcPr>
-            <w:tcW w:w="5807" w:type="dxa"/>
+            <w:tcW w:w="5665" w:type="dxa"/>
           </w:tcPr>
           <w:p>
             <w:pPr>
@@ -107,7 +107,7 @@
         </w:tc>
         <w:tc>
           <w:tcPr>
-            <w:tcW w:w="3543" w:type="dxa"/>
+            <w:tcW w:w="3685" w:type="dxa"/>
           </w:tcPr>
           <w:p>
             <w:pPr>
@@ -130,7 +130,7 @@
         </w:trPr>
         <w:tc>
           <w:tcPr>
-            <w:tcW w:w="5807" w:type="dxa"/>
+            <w:tcW w:w="5665" w:type="dxa"/>
           </w:tcPr>
           <w:p>
             <w:pPr>
@@ -143,7 +143,7 @@
         </w:tc>
         <w:tc>
           <w:tcPr>
-            <w:tcW w:w="3543" w:type="dxa"/>
+            <w:tcW w:w="3685" w:type="dxa"/>
           </w:tcPr>
           <w:p>
             <w:pPr>
@@ -177,7 +177,7 @@
         </w:trPr>
         <w:tc>
           <w:tcPr>
-            <w:tcW w:w="5807" w:type="dxa"/>
+            <w:tcW w:w="5665" w:type="dxa"/>
           </w:tcPr>
           <w:p>
             <w:pPr>
@@ -190,7 +190,7 @@
         </w:tc>
         <w:tc>
           <w:tcPr>
-            <w:tcW w:w="3543" w:type="dxa"/>
+            <w:tcW w:w="3685" w:type="dxa"/>
           </w:tcPr>
           <w:p>
             <w:pPr>
@@ -216,7 +216,7 @@
         </w:trPr>
         <w:tc>
           <w:tcPr>
-            <w:tcW w:w="5807" w:type="dxa"/>
+            <w:tcW w:w="5665" w:type="dxa"/>
           </w:tcPr>
           <w:p>
             <w:pPr>
@@ -229,7 +229,7 @@
         </w:tc>
         <w:tc>
           <w:tcPr>
-            <w:tcW w:w="3543" w:type="dxa"/>
+            <w:tcW w:w="3685" w:type="dxa"/>
           </w:tcPr>
           <w:p>
             <w:pPr>
@@ -260,7 +260,7 @@
         </w:trPr>
         <w:tc>
           <w:tcPr>
-            <w:tcW w:w="5807" w:type="dxa"/>
+            <w:tcW w:w="5665" w:type="dxa"/>
           </w:tcPr>
           <w:p>
             <w:pPr>
@@ -273,7 +273,7 @@
         </w:tc>
         <w:tc>
           <w:tcPr>
-            <w:tcW w:w="3543" w:type="dxa"/>
+            <w:tcW w:w="3685" w:type="dxa"/>
           </w:tcPr>
           <w:p>
             <w:pPr>
@@ -304,7 +304,7 @@
         </w:trPr>
         <w:tc>
           <w:tcPr>
-            <w:tcW w:w="5807" w:type="dxa"/>
+            <w:tcW w:w="5665" w:type="dxa"/>
           </w:tcPr>
           <w:p>
             <w:pPr>
@@ -317,7 +317,7 @@
         </w:tc>
         <w:tc>
           <w:tcPr>
-            <w:tcW w:w="3543" w:type="dxa"/>
+            <w:tcW w:w="3685" w:type="dxa"/>
           </w:tcPr>
           <w:p>
             <w:pPr>
@@ -348,7 +348,7 @@
         </w:trPr>
         <w:tc>
           <w:tcPr>
-            <w:tcW w:w="5807" w:type="dxa"/>
+            <w:tcW w:w="5665" w:type="dxa"/>
           </w:tcPr>
           <w:p>
             <w:pPr>
@@ -361,7 +361,7 @@
         </w:tc>
         <w:tc>
           <w:tcPr>
-            <w:tcW w:w="3543" w:type="dxa"/>
+            <w:tcW w:w="3685" w:type="dxa"/>
           </w:tcPr>
           <w:p>
             <w:pPr>
@@ -379,7 +379,7 @@
         </w:trPr>
         <w:tc>
           <w:tcPr>
-            <w:tcW w:w="5807" w:type="dxa"/>
+            <w:tcW w:w="5665" w:type="dxa"/>
           </w:tcPr>
           <w:p>
             <w:pPr>
@@ -392,7 +392,7 @@
         </w:tc>
         <w:tc>
           <w:tcPr>
-            <w:tcW w:w="3543" w:type="dxa"/>
+            <w:tcW w:w="3685" w:type="dxa"/>
           </w:tcPr>
           <w:p>
             <w:pPr>
@@ -415,7 +415,7 @@
         </w:trPr>
         <w:tc>
           <w:tcPr>
-            <w:tcW w:w="5807" w:type="dxa"/>
+            <w:tcW w:w="5665" w:type="dxa"/>
           </w:tcPr>
           <w:p>
             <w:pPr>
@@ -428,7 +428,7 @@
         </w:tc>
         <w:tc>
           <w:tcPr>
-            <w:tcW w:w="3543" w:type="dxa"/>
+            <w:tcW w:w="3685" w:type="dxa"/>
           </w:tcPr>
           <w:p>
             <w:pPr>
@@ -454,7 +454,7 @@
         </w:trPr>
         <w:tc>
           <w:tcPr>
-            <w:tcW w:w="5807" w:type="dxa"/>
+            <w:tcW w:w="5665" w:type="dxa"/>
           </w:tcPr>
           <w:p>
             <w:pPr>
@@ -467,7 +467,7 @@
         </w:tc>
         <w:tc>
           <w:tcPr>
-            <w:tcW w:w="3543" w:type="dxa"/>
+            <w:tcW w:w="3685" w:type="dxa"/>
           </w:tcPr>
           <w:p>
             <w:pPr>
@@ -485,7 +485,7 @@
         </w:trPr>
         <w:tc>
           <w:tcPr>
-            <w:tcW w:w="5807" w:type="dxa"/>
+            <w:tcW w:w="5665" w:type="dxa"/>
           </w:tcPr>
           <w:p>
             <w:pPr>
@@ -498,7 +498,7 @@
         </w:tc>
         <w:tc>
           <w:tcPr>
-            <w:tcW w:w="3543" w:type="dxa"/>
+            <w:tcW w:w="3685" w:type="dxa"/>
           </w:tcPr>
           <w:p>
             <w:pPr>
@@ -524,7 +524,7 @@
         </w:trPr>
         <w:tc>
           <w:tcPr>
-            <w:tcW w:w="5807" w:type="dxa"/>
+            <w:tcW w:w="5665" w:type="dxa"/>
           </w:tcPr>
           <w:p>
             <w:pPr>
@@ -585,7 +585,7 @@
         </w:tc>
         <w:tc>
           <w:tcPr>
-            <w:tcW w:w="3543" w:type="dxa"/>
+            <w:tcW w:w="3685" w:type="dxa"/>
           </w:tcPr>
           <w:p>
             <w:pPr>
@@ -603,7 +603,7 @@
         </w:trPr>
         <w:tc>
           <w:tcPr>
-            <w:tcW w:w="5807" w:type="dxa"/>
+            <w:tcW w:w="5665" w:type="dxa"/>
           </w:tcPr>
           <w:p>
             <w:r>
@@ -613,7 +613,7 @@
         </w:tc>
         <w:tc>
           <w:tcPr>
-            <w:tcW w:w="3543" w:type="dxa"/>
+            <w:tcW w:w="3685" w:type="dxa"/>
           </w:tcPr>
           <w:p>
             <w:pPr>
@@ -631,7 +631,7 @@
         </w:trPr>
         <w:tc>
           <w:tcPr>
-            <w:tcW w:w="5807" w:type="dxa"/>
+            <w:tcW w:w="5665" w:type="dxa"/>
           </w:tcPr>
           <w:p>
             <w:r>
@@ -641,7 +641,7 @@
         </w:tc>
         <w:tc>
           <w:tcPr>
-            <w:tcW w:w="3543" w:type="dxa"/>
+            <w:tcW w:w="3685" w:type="dxa"/>
           </w:tcPr>
           <w:p>
             <w:pPr>
@@ -659,7 +659,7 @@
         </w:trPr>
         <w:tc>
           <w:tcPr>
-            <w:tcW w:w="5807" w:type="dxa"/>
+            <w:tcW w:w="5665" w:type="dxa"/>
           </w:tcPr>
           <w:p>
             <w:r>
@@ -669,7 +669,7 @@
         </w:tc>
         <w:tc>
           <w:tcPr>
-            <w:tcW w:w="3543" w:type="dxa"/>
+            <w:tcW w:w="3685" w:type="dxa"/>
           </w:tcPr>
           <w:p>
             <w:pPr>
@@ -687,7 +687,7 @@
         </w:trPr>
         <w:tc>
           <w:tcPr>
-            <w:tcW w:w="5807" w:type="dxa"/>
+            <w:tcW w:w="5665" w:type="dxa"/>
           </w:tcPr>
           <w:p>
             <w:r>
@@ -697,7 +697,7 @@
         </w:tc>
         <w:tc>
           <w:tcPr>
-            <w:tcW w:w="3543" w:type="dxa"/>
+            <w:tcW w:w="3685" w:type="dxa"/>
           </w:tcPr>
           <w:p>
             <w:pPr>
@@ -706,8 +706,6 @@
             <w:r>
               <w:t>Google charts stuff</w:t>
             </w:r>
-            <w:bookmarkStart w:id="0" w:name="_GoBack"/>
-            <w:bookmarkEnd w:id="0"/>
           </w:p>
         </w:tc>
       </w:tr>
@@ -762,7 +760,7 @@
         </w:trPr>
         <w:tc>
           <w:tcPr>
-            <w:tcW w:w="5807" w:type="dxa"/>
+            <w:tcW w:w="5665" w:type="dxa"/>
           </w:tcPr>
           <w:p>
             <w:pPr>
@@ -783,7 +781,7 @@
         </w:tc>
         <w:tc>
           <w:tcPr>
-            <w:tcW w:w="3543" w:type="dxa"/>
+            <w:tcW w:w="3685" w:type="dxa"/>
           </w:tcPr>
           <w:p>
             <w:pPr>
@@ -809,7 +807,7 @@
         </w:trPr>
         <w:tc>
           <w:tcPr>
-            <w:tcW w:w="5807" w:type="dxa"/>
+            <w:tcW w:w="5665" w:type="dxa"/>
           </w:tcPr>
           <w:p>
             <w:r>
@@ -819,7 +817,7 @@
         </w:tc>
         <w:tc>
           <w:tcPr>
-            <w:tcW w:w="3543" w:type="dxa"/>
+            <w:tcW w:w="3685" w:type="dxa"/>
           </w:tcPr>
           <w:p>
             <w:r>
@@ -834,7 +832,7 @@
         </w:trPr>
         <w:tc>
           <w:tcPr>
-            <w:tcW w:w="5807" w:type="dxa"/>
+            <w:tcW w:w="5665" w:type="dxa"/>
           </w:tcPr>
           <w:p>
             <w:r>
@@ -844,7 +842,7 @@
         </w:tc>
         <w:tc>
           <w:tcPr>
-            <w:tcW w:w="3543" w:type="dxa"/>
+            <w:tcW w:w="3685" w:type="dxa"/>
           </w:tcPr>
           <w:p>
             <w:r>
@@ -867,7 +865,7 @@
         </w:trPr>
         <w:tc>
           <w:tcPr>
-            <w:tcW w:w="5807" w:type="dxa"/>
+            <w:tcW w:w="5665" w:type="dxa"/>
           </w:tcPr>
           <w:p>
             <w:r>
@@ -878,7 +876,7 @@
         </w:tc>
         <w:tc>
           <w:tcPr>
-            <w:tcW w:w="3543" w:type="dxa"/>
+            <w:tcW w:w="3685" w:type="dxa"/>
           </w:tcPr>
           <w:p>
             <w:r>
@@ -893,7 +891,7 @@
         </w:trPr>
         <w:tc>
           <w:tcPr>
-            <w:tcW w:w="5807" w:type="dxa"/>
+            <w:tcW w:w="5665" w:type="dxa"/>
           </w:tcPr>
           <w:p>
             <w:r>
@@ -903,7 +901,7 @@
         </w:tc>
         <w:tc>
           <w:tcPr>
-            <w:tcW w:w="3543" w:type="dxa"/>
+            <w:tcW w:w="3685" w:type="dxa"/>
           </w:tcPr>
           <w:p>
             <w:r>
@@ -918,7 +916,7 @@
         </w:trPr>
         <w:tc>
           <w:tcPr>
-            <w:tcW w:w="5807" w:type="dxa"/>
+            <w:tcW w:w="5665" w:type="dxa"/>
           </w:tcPr>
           <w:p>
             <w:r>
@@ -928,7 +926,7 @@
         </w:tc>
         <w:tc>
           <w:tcPr>
-            <w:tcW w:w="3543" w:type="dxa"/>
+            <w:tcW w:w="3685" w:type="dxa"/>
           </w:tcPr>
           <w:p>
             <w:r>
@@ -948,13 +946,325 @@
         </w:trPr>
         <w:tc>
           <w:tcPr>
-            <w:tcW w:w="5807" w:type="dxa"/>
+            <w:tcW w:w="9350" w:type="dxa"/>
+            <w:gridSpan w:val="2"/>
+            <w:shd w:val="clear" w:color="auto" w:fill="5B9BD5" w:themeFill="accent1"/>
+          </w:tcPr>
+          <w:p>
+            <w:pPr>
+              <w:jc w:val="center"/>
+            </w:pPr>
+            <w:r>
+              <w:rPr>
+                <w:sz w:val="28"/>
+                <w:szCs w:val="28"/>
+              </w:rPr>
+              <w:t>TODO</w:t>
+            </w:r>
+          </w:p>
+        </w:tc>
+      </w:tr>
+      <w:tr>
+        <w:trPr>
+          <w:trHeight w:val="478"/>
+        </w:trPr>
+        <w:tc>
+          <w:tcPr>
+            <w:tcW w:w="5665" w:type="dxa"/>
+          </w:tcPr>
+          <w:p>
+            <w:pPr>
+              <w:jc w:val="center"/>
+              <w:rPr>
+                <w:sz w:val="28"/>
+                <w:szCs w:val="28"/>
+              </w:rPr>
+            </w:pPr>
+            <w:r>
+              <w:rPr>
+                <w:sz w:val="28"/>
+                <w:szCs w:val="28"/>
+              </w:rPr>
+              <w:t>Task</w:t>
+            </w:r>
+          </w:p>
+        </w:tc>
+        <w:tc>
+          <w:tcPr>
+            <w:tcW w:w="3685" w:type="dxa"/>
+          </w:tcPr>
+          <w:p>
+            <w:pPr>
+              <w:jc w:val="center"/>
+              <w:rPr>
+                <w:sz w:val="28"/>
+                <w:szCs w:val="28"/>
+              </w:rPr>
+            </w:pPr>
+            <w:r>
+              <w:rPr>
+                <w:sz w:val="28"/>
+                <w:szCs w:val="28"/>
+              </w:rPr>
+              <w:t>Importance (1-5)</w:t>
+            </w:r>
+          </w:p>
+        </w:tc>
+      </w:tr>
+      <w:tr>
+        <w:trPr>
+          <w:trHeight w:val="478"/>
+        </w:trPr>
+        <w:tc>
+          <w:tcPr>
+            <w:tcW w:w="5665" w:type="dxa"/>
+          </w:tcPr>
+          <w:p>
+            <w:r>
+              <w:t xml:space="preserve">Admin rights (view activity log </w:t>
+            </w:r>
+            <w:proofErr w:type="spellStart"/>
+            <w:r>
+              <w:t>etc</w:t>
+            </w:r>
+            <w:proofErr w:type="spellEnd"/>
+            <w:r>
+              <w:t>)</w:t>
+            </w:r>
+          </w:p>
+        </w:tc>
+        <w:tc>
+          <w:tcPr>
+            <w:tcW w:w="3685" w:type="dxa"/>
+          </w:tcPr>
+          <w:p>
+            <w:r>
+              <w:t>2</w:t>
+            </w:r>
+          </w:p>
+        </w:tc>
+      </w:tr>
+      <w:tr>
+        <w:trPr>
+          <w:trHeight w:val="478"/>
+        </w:trPr>
+        <w:tc>
+          <w:tcPr>
+            <w:tcW w:w="5665" w:type="dxa"/>
+          </w:tcPr>
+          <w:p>
+            <w:r>
+              <w:t xml:space="preserve">Add a growth rate metric  </w:t>
+            </w:r>
+          </w:p>
+          <w:p>
+            <w:r>
+              <w:t>http://www.wikihow.com/Calculate-Growth-Rate</w:t>
+            </w:r>
+          </w:p>
+        </w:tc>
+        <w:tc>
+          <w:tcPr>
+            <w:tcW w:w="3685" w:type="dxa"/>
+          </w:tcPr>
+          <w:p>
+            <w:r>
+              <w:t>3</w:t>
+            </w:r>
+          </w:p>
+        </w:tc>
+      </w:tr>
+      <w:tr>
+        <w:trPr>
+          <w:trHeight w:val="478"/>
+        </w:trPr>
+        <w:tc>
+          <w:tcPr>
+            <w:tcW w:w="5665" w:type="dxa"/>
+          </w:tcPr>
+          <w:p>
+            <w:r>
+              <w:t>Ability to export/download repo data</w:t>
+            </w:r>
+          </w:p>
+        </w:tc>
+        <w:tc>
+          <w:tcPr>
+            <w:tcW w:w="3685" w:type="dxa"/>
+          </w:tcPr>
+          <w:p>
+            <w:r>
+              <w:t>1</w:t>
+            </w:r>
+          </w:p>
+        </w:tc>
+      </w:tr>
+      <w:tr>
+        <w:trPr>
+          <w:trHeight w:val="478"/>
+        </w:trPr>
+        <w:tc>
+          <w:tcPr>
+            <w:tcW w:w="5665" w:type="dxa"/>
+          </w:tcPr>
+          <w:p>
+            <w:r>
+              <w:t xml:space="preserve">Get </w:t>
+            </w:r>
+            <w:proofErr w:type="spellStart"/>
+            <w:r>
+              <w:t>url</w:t>
+            </w:r>
+            <w:proofErr w:type="spellEnd"/>
+            <w:r>
+              <w:t xml:space="preserve"> entry and commit graph render working</w:t>
+            </w:r>
+          </w:p>
+        </w:tc>
+        <w:tc>
+          <w:tcPr>
+            <w:tcW w:w="3685" w:type="dxa"/>
+          </w:tcPr>
+          <w:p>
+            <w:r>
+              <w:t>5</w:t>
+            </w:r>
+          </w:p>
+        </w:tc>
+      </w:tr>
+      <w:tr>
+        <w:trPr>
+          <w:trHeight w:val="478"/>
+        </w:trPr>
+        <w:tc>
+          <w:tcPr>
+            <w:tcW w:w="5665" w:type="dxa"/>
+          </w:tcPr>
+          <w:p>
+            <w:r>
+              <w:t xml:space="preserve">Set up </w:t>
+            </w:r>
+            <w:proofErr w:type="spellStart"/>
+            <w:r>
+              <w:t>mysql</w:t>
+            </w:r>
+            <w:proofErr w:type="spellEnd"/>
+            <w:r>
+              <w:t xml:space="preserve"> connection</w:t>
+            </w:r>
+          </w:p>
+        </w:tc>
+        <w:tc>
+          <w:tcPr>
+            <w:tcW w:w="3685" w:type="dxa"/>
+          </w:tcPr>
+          <w:p>
+            <w:r>
+              <w:t>4</w:t>
+            </w:r>
+          </w:p>
+        </w:tc>
+      </w:tr>
+      <w:tr>
+        <w:trPr>
+          <w:trHeight w:val="478"/>
+        </w:trPr>
+        <w:tc>
+          <w:tcPr>
+            <w:tcW w:w="5665" w:type="dxa"/>
+          </w:tcPr>
+          <w:p>
+            <w:r>
+              <w:t>Implement project health</w:t>
+            </w:r>
+            <w:r>
+              <w:t xml:space="preserve"> (look into NN classification)</w:t>
+            </w:r>
+            <w:bookmarkStart w:id="0" w:name="_GoBack"/>
+            <w:bookmarkEnd w:id="0"/>
+          </w:p>
+        </w:tc>
+        <w:tc>
+          <w:tcPr>
+            <w:tcW w:w="3685" w:type="dxa"/>
+          </w:tcPr>
+          <w:p>
+            <w:r>
+              <w:t>3</w:t>
+            </w:r>
+          </w:p>
+        </w:tc>
+      </w:tr>
+      <w:tr>
+        <w:trPr>
+          <w:trHeight w:val="478"/>
+        </w:trPr>
+        <w:tc>
+          <w:tcPr>
+            <w:tcW w:w="5665" w:type="dxa"/>
+          </w:tcPr>
+          <w:p>
+            <w:r>
+              <w:t>Read papers collected in more detail</w:t>
+            </w:r>
+            <w:r>
+              <w:t xml:space="preserve"> – analyze</w:t>
+            </w:r>
+          </w:p>
+        </w:tc>
+        <w:tc>
+          <w:tcPr>
+            <w:tcW w:w="3685" w:type="dxa"/>
+          </w:tcPr>
+          <w:p>
+            <w:r>
+              <w:t>3</w:t>
+            </w:r>
+          </w:p>
+        </w:tc>
+      </w:tr>
+      <w:tr>
+        <w:trPr>
+          <w:trHeight w:val="478"/>
+        </w:trPr>
+        <w:tc>
+          <w:tcPr>
+            <w:tcW w:w="5665" w:type="dxa"/>
+          </w:tcPr>
+          <w:p>
+            <w:r>
+              <w:t xml:space="preserve">Add view account functionality (user stats </w:t>
+            </w:r>
+            <w:proofErr w:type="spellStart"/>
+            <w:r>
+              <w:t>etc</w:t>
+            </w:r>
+            <w:proofErr w:type="spellEnd"/>
+            <w:r>
+              <w:t>)</w:t>
+            </w:r>
+          </w:p>
+        </w:tc>
+        <w:tc>
+          <w:tcPr>
+            <w:tcW w:w="3685" w:type="dxa"/>
           </w:tcPr>
           <w:p/>
         </w:tc>
-        <w:tc>
-          <w:tcPr>
-            <w:tcW w:w="3543" w:type="dxa"/>
+      </w:tr>
+      <w:tr>
+        <w:trPr>
+          <w:trHeight w:val="478"/>
+        </w:trPr>
+        <w:tc>
+          <w:tcPr>
+            <w:tcW w:w="5665" w:type="dxa"/>
+          </w:tcPr>
+          <w:p/>
+        </w:tc>
+        <w:tc>
+          <w:tcPr>
+            <w:tcW w:w="3685" w:type="dxa"/>
           </w:tcPr>
           <w:p/>
         </w:tc>

</xml_diff>

<commit_message>
added inital commit chart
</commit_message>
<xml_diff>
--- a/Research And Development Project/Documents/Resources/Coding Based resources.docx
+++ b/Research And Development Project/Documents/Resources/Coding Based resources.docx
@@ -711,6 +711,105 @@
       </w:tr>
       <w:tr>
         <w:trPr>
+          <w:trHeight w:val="478"/>
+        </w:trPr>
+        <w:tc>
+          <w:tcPr>
+            <w:tcW w:w="5665" w:type="dxa"/>
+          </w:tcPr>
+          <w:p>
+            <w:r>
+              <w:t>https://github.com/jquery/jquery/graphs/contributors?from=2013-04-22&amp;to=2015-09-26&amp;type=a</w:t>
+            </w:r>
+          </w:p>
+        </w:tc>
+        <w:tc>
+          <w:tcPr>
+            <w:tcW w:w="3685" w:type="dxa"/>
+          </w:tcPr>
+          <w:p>
+            <w:pPr>
+              <w:jc w:val="center"/>
+            </w:pPr>
+            <w:r>
+              <w:t>Possible way to organize  visualize data (contributions)</w:t>
+            </w:r>
+          </w:p>
+        </w:tc>
+      </w:tr>
+      <w:tr>
+        <w:trPr>
+          <w:trHeight w:val="478"/>
+        </w:trPr>
+        <w:tc>
+          <w:tcPr>
+            <w:tcW w:w="5665" w:type="dxa"/>
+          </w:tcPr>
+          <w:p>
+            <w:r>
+              <w:t>http://stackoverflow.com/questions/17727137/passing-variable-from-jsp-to-javascript</w:t>
+            </w:r>
+          </w:p>
+        </w:tc>
+        <w:tc>
+          <w:tcPr>
+            <w:tcW w:w="3685" w:type="dxa"/>
+          </w:tcPr>
+          <w:p>
+            <w:pPr>
+              <w:jc w:val="center"/>
+            </w:pPr>
+            <w:r>
+              <w:t xml:space="preserve">Pass value from </w:t>
+            </w:r>
+            <w:proofErr w:type="spellStart"/>
+            <w:r>
+              <w:t>jsp</w:t>
+            </w:r>
+            <w:proofErr w:type="spellEnd"/>
+            <w:r>
+              <w:t xml:space="preserve"> to JS</w:t>
+            </w:r>
+          </w:p>
+        </w:tc>
+      </w:tr>
+      <w:tr>
+        <w:trPr>
+          <w:trHeight w:val="478"/>
+        </w:trPr>
+        <w:tc>
+          <w:tcPr>
+            <w:tcW w:w="5665" w:type="dxa"/>
+          </w:tcPr>
+          <w:p>
+            <w:hyperlink r:id="rId6" w:history="1">
+              <w:r>
+                <w:rPr>
+                  <w:rStyle w:val="Hyperlink"/>
+                </w:rPr>
+                <w:t>https://danielniko.wordpress.com/2012/04/17/simple-crud-using-jsp-servlet-and-mysql/</w:t>
+              </w:r>
+            </w:hyperlink>
+          </w:p>
+          <w:p/>
+          <w:p/>
+        </w:tc>
+        <w:tc>
+          <w:tcPr>
+            <w:tcW w:w="3685" w:type="dxa"/>
+          </w:tcPr>
+          <w:p>
+            <w:pPr>
+              <w:jc w:val="center"/>
+            </w:pPr>
+            <w:r>
+              <w:t>Crud example</w:t>
+            </w:r>
+          </w:p>
+        </w:tc>
+      </w:tr>
+      <w:tr>
+        <w:trPr>
           <w:trHeight w:val="504"/>
         </w:trPr>
         <w:tc>
@@ -735,6 +834,7 @@
                 <w:sz w:val="28"/>
                 <w:szCs w:val="28"/>
               </w:rPr>
+              <w:lastRenderedPageBreak/>
               <w:tab/>
             </w:r>
             <w:r>
@@ -869,7 +969,6 @@
           </w:tcPr>
           <w:p>
             <w:r>
-              <w:lastRenderedPageBreak/>
               <w:t>https://hal.inria.fr/hal-01085400/document</w:t>
             </w:r>
           </w:p>
@@ -932,11 +1031,9 @@
             <w:r>
               <w:t xml:space="preserve">Pretty </w:t>
             </w:r>
-            <w:proofErr w:type="spellStart"/>
-            <w:r>
-              <w:t>relevent</w:t>
-            </w:r>
-            <w:proofErr w:type="spellEnd"/>
+            <w:r>
+              <w:t>relevant</w:t>
+            </w:r>
           </w:p>
         </w:tc>
       </w:tr>
@@ -1180,8 +1277,6 @@
             <w:r>
               <w:t xml:space="preserve"> (look into NN classification)</w:t>
             </w:r>
-            <w:bookmarkStart w:id="0" w:name="_GoBack"/>
-            <w:bookmarkEnd w:id="0"/>
           </w:p>
         </w:tc>
         <w:tc>
@@ -1249,28 +1344,35 @@
           <w:tcPr>
             <w:tcW w:w="3685" w:type="dxa"/>
           </w:tcPr>
+          <w:p>
+            <w:r>
+              <w:t>2</w:t>
+            </w:r>
+          </w:p>
+        </w:tc>
+      </w:tr>
+      <w:tr>
+        <w:trPr>
+          <w:trHeight w:val="478"/>
+        </w:trPr>
+        <w:tc>
+          <w:tcPr>
+            <w:tcW w:w="5665" w:type="dxa"/>
+          </w:tcPr>
           <w:p/>
         </w:tc>
-      </w:tr>
-      <w:tr>
-        <w:trPr>
-          <w:trHeight w:val="478"/>
-        </w:trPr>
-        <w:tc>
-          <w:tcPr>
-            <w:tcW w:w="5665" w:type="dxa"/>
+        <w:tc>
+          <w:tcPr>
+            <w:tcW w:w="3685" w:type="dxa"/>
           </w:tcPr>
           <w:p/>
         </w:tc>
-        <w:tc>
-          <w:tcPr>
-            <w:tcW w:w="3685" w:type="dxa"/>
-          </w:tcPr>
-          <w:p/>
-        </w:tc>
       </w:tr>
     </w:tbl>
-    <w:p/>
+    <w:p>
+      <w:bookmarkStart w:id="0" w:name="_GoBack"/>
+      <w:bookmarkEnd w:id="0"/>
+    </w:p>
     <w:sectPr>
       <w:pgSz w:w="12240" w:h="15840"/>
       <w:pgMar w:top="1440" w:right="1440" w:bottom="1440" w:left="1440" w:header="720" w:footer="720" w:gutter="0"/>

</xml_diff>

<commit_message>
V2 of commit data
</commit_message>
<xml_diff>
--- a/Research And Development Project/Documents/Resources/Coding Based resources.docx
+++ b/Research And Development Project/Documents/Resources/Coding Based resources.docx
@@ -1550,16 +1550,6 @@
             <w:r>
               <w:t xml:space="preserve">Maybe just make it commits over time? </w:t>
             </w:r>
-            <w:proofErr w:type="spellStart"/>
-            <w:proofErr w:type="gramStart"/>
-            <w:r>
-              <w:t>Cant</w:t>
-            </w:r>
-            <w:proofErr w:type="spellEnd"/>
-            <w:proofErr w:type="gramEnd"/>
-            <w:r>
-              <w:t xml:space="preserve"> be used in research though.</w:t>
-            </w:r>
           </w:p>
           <w:p/>
           <w:p>
@@ -1601,7 +1591,7 @@
           <w:p/>
           <w:p>
             <w:r>
-              <w:t>To TEST</w:t>
+              <w:t>does not get al contributors</w:t>
             </w:r>
           </w:p>
           <w:p/>
@@ -1611,27 +1601,61 @@
           <w:p/>
           <w:p/>
           <w:p>
-            <w:bookmarkStart w:id="0" w:name="_GoBack"/>
-            <w:bookmarkEnd w:id="0"/>
             <w:r>
               <w:t>NO too limited</w:t>
+            </w:r>
+          </w:p>
+          <w:p/>
+          <w:p/>
+          <w:p>
+            <w:r>
+              <w:t xml:space="preserve">Goods all deletion and additions </w:t>
+            </w:r>
+          </w:p>
+          <w:p>
+            <w:r>
+              <w:t>YES</w:t>
             </w:r>
           </w:p>
           <w:p/>
           <w:p/>
           <w:p/>
-          <w:p>
-            <w:r>
-              <w:t xml:space="preserve">Goods all deletion and additions </w:t>
-            </w:r>
-          </w:p>
-          <w:p>
-            <w:r>
-              <w:t>YES</w:t>
-            </w:r>
-          </w:p>
-          <w:p/>
-          <w:p/>
+        </w:tc>
+      </w:tr>
+      <w:tr>
+        <w:trPr>
+          <w:trHeight w:val="478"/>
+        </w:trPr>
+        <w:tc>
+          <w:tcPr>
+            <w:tcW w:w="5665" w:type="dxa"/>
+          </w:tcPr>
+          <w:p>
+            <w:r>
+              <w:lastRenderedPageBreak/>
+              <w:t xml:space="preserve">Look into </w:t>
+            </w:r>
+            <w:proofErr w:type="spellStart"/>
+            <w:r>
+              <w:t>lehmans</w:t>
+            </w:r>
+            <w:proofErr w:type="spellEnd"/>
+            <w:r>
+              <w:t xml:space="preserve"> law in relation to evolution of software</w:t>
+            </w:r>
+            <w:bookmarkStart w:id="0" w:name="_GoBack"/>
+            <w:bookmarkEnd w:id="0"/>
+          </w:p>
+          <w:p>
+            <w:r>
+              <w:t>https://en.wikipedia.org/wiki/Lehman%27s_laws_of_software_evolution</w:t>
+            </w:r>
+          </w:p>
+        </w:tc>
+        <w:tc>
+          <w:tcPr>
+            <w:tcW w:w="3685" w:type="dxa"/>
+          </w:tcPr>
           <w:p/>
         </w:tc>
       </w:tr>

</xml_diff>

<commit_message>
can now handle json response, better feedback to user
</commit_message>
<xml_diff>
--- a/Research And Development Project/Documents/Resources/Coding Based resources.docx
+++ b/Research And Development Project/Documents/Resources/Coding Based resources.docx
@@ -114,13 +114,8 @@
               <w:jc w:val="center"/>
             </w:pPr>
             <w:r>
-              <w:t xml:space="preserve">Dependency injection from a servlet to a </w:t>
-            </w:r>
-            <w:proofErr w:type="spellStart"/>
-            <w:r>
-              <w:t>jsp</w:t>
-            </w:r>
-            <w:proofErr w:type="spellEnd"/>
+              <w:t>Dependency injection from a servlet to a jsp</w:t>
+            </w:r>
           </w:p>
         </w:tc>
       </w:tr>
@@ -150,23 +145,7 @@
               <w:jc w:val="center"/>
             </w:pPr>
             <w:r>
-              <w:t xml:space="preserve">Dependency injection end to end from </w:t>
-            </w:r>
-            <w:proofErr w:type="spellStart"/>
-            <w:r>
-              <w:t>jsp</w:t>
-            </w:r>
-            <w:proofErr w:type="spellEnd"/>
-            <w:r>
-              <w:t xml:space="preserve"> to </w:t>
-            </w:r>
-            <w:proofErr w:type="spellStart"/>
-            <w:r>
-              <w:t>mysql</w:t>
-            </w:r>
-            <w:proofErr w:type="spellEnd"/>
-            <w:r>
-              <w:t xml:space="preserve"> and back</w:t>
+              <w:t>Dependency injection end to end from jsp to mysql and back</w:t>
             </w:r>
           </w:p>
         </w:tc>
@@ -197,15 +176,7 @@
               <w:jc w:val="center"/>
             </w:pPr>
             <w:r>
-              <w:t xml:space="preserve">R and </w:t>
-            </w:r>
-            <w:proofErr w:type="spellStart"/>
-            <w:r>
-              <w:t>mysql</w:t>
-            </w:r>
-            <w:proofErr w:type="spellEnd"/>
-            <w:r>
-              <w:t xml:space="preserve"> example</w:t>
+              <w:t>R and mysql example</w:t>
             </w:r>
           </w:p>
         </w:tc>
@@ -236,21 +207,8 @@
               <w:jc w:val="center"/>
             </w:pPr>
             <w:r>
-              <w:t xml:space="preserve">Example basic JS only </w:t>
-            </w:r>
-            <w:proofErr w:type="spellStart"/>
-            <w:r>
-              <w:t>github</w:t>
-            </w:r>
-            <w:proofErr w:type="spellEnd"/>
-            <w:r>
-              <w:t xml:space="preserve"> </w:t>
-            </w:r>
-            <w:proofErr w:type="spellStart"/>
-            <w:r>
-              <w:t>webapp</w:t>
-            </w:r>
-            <w:proofErr w:type="spellEnd"/>
+              <w:t>Example basic JS only github webapp</w:t>
+            </w:r>
           </w:p>
         </w:tc>
       </w:tr>
@@ -280,21 +238,8 @@
               <w:jc w:val="center"/>
             </w:pPr>
             <w:r>
-              <w:t xml:space="preserve">Another </w:t>
-            </w:r>
-            <w:proofErr w:type="spellStart"/>
-            <w:r>
-              <w:t>github</w:t>
-            </w:r>
-            <w:proofErr w:type="spellEnd"/>
-            <w:r>
-              <w:t xml:space="preserve"> example </w:t>
-            </w:r>
-            <w:proofErr w:type="spellStart"/>
-            <w:r>
-              <w:t>webapp</w:t>
-            </w:r>
-            <w:proofErr w:type="spellEnd"/>
+              <w:t>Another github example webapp</w:t>
+            </w:r>
           </w:p>
         </w:tc>
       </w:tr>
@@ -323,21 +268,8 @@
             <w:pPr>
               <w:jc w:val="center"/>
             </w:pPr>
-            <w:proofErr w:type="spellStart"/>
-            <w:r>
-              <w:t>Github</w:t>
-            </w:r>
-            <w:proofErr w:type="spellEnd"/>
-            <w:r>
-              <w:t xml:space="preserve"> </w:t>
-            </w:r>
-            <w:proofErr w:type="spellStart"/>
-            <w:r>
-              <w:t>api</w:t>
-            </w:r>
-            <w:proofErr w:type="spellEnd"/>
-            <w:r>
-              <w:t xml:space="preserve"> link</w:t>
+            <w:r>
+              <w:t>Github api link</w:t>
             </w:r>
           </w:p>
         </w:tc>
@@ -399,13 +331,8 @@
               <w:jc w:val="center"/>
             </w:pPr>
             <w:r>
-              <w:t xml:space="preserve">Accessing different commit set example </w:t>
-            </w:r>
-            <w:proofErr w:type="spellStart"/>
-            <w:r>
-              <w:t>github</w:t>
-            </w:r>
-            <w:proofErr w:type="spellEnd"/>
+              <w:t>Accessing different commit set example github</w:t>
+            </w:r>
           </w:p>
         </w:tc>
       </w:tr>
@@ -435,15 +362,7 @@
               <w:jc w:val="center"/>
             </w:pPr>
             <w:r>
-              <w:t xml:space="preserve">Traversing </w:t>
-            </w:r>
-            <w:proofErr w:type="spellStart"/>
-            <w:r>
-              <w:t>api</w:t>
-            </w:r>
-            <w:proofErr w:type="spellEnd"/>
-            <w:r>
-              <w:t xml:space="preserve"> data examples</w:t>
+              <w:t>Traversing api data examples</w:t>
             </w:r>
           </w:p>
         </w:tc>
@@ -505,15 +424,7 @@
               <w:jc w:val="center"/>
             </w:pPr>
             <w:r>
-              <w:t xml:space="preserve">Great example of </w:t>
-            </w:r>
-            <w:proofErr w:type="spellStart"/>
-            <w:r>
-              <w:t>webapp</w:t>
-            </w:r>
-            <w:proofErr w:type="spellEnd"/>
-            <w:r>
-              <w:t xml:space="preserve"> pattern design</w:t>
+              <w:t>Great example of webapp pattern design</w:t>
             </w:r>
           </w:p>
         </w:tc>
@@ -571,15 +482,7 @@
               </w:numPr>
             </w:pPr>
             <w:r>
-              <w:t xml:space="preserve">To remove sonar </w:t>
-            </w:r>
-            <w:proofErr w:type="spellStart"/>
-            <w:r>
-              <w:t>qube</w:t>
-            </w:r>
-            <w:proofErr w:type="spellEnd"/>
-            <w:r>
-              <w:t xml:space="preserve"> suggestions, right click --- sonar --- remove</w:t>
+              <w:t>To remove sonar qube suggestions, right click --- sonar --- remove</w:t>
             </w:r>
           </w:p>
         </w:tc>
@@ -760,15 +663,7 @@
               <w:jc w:val="center"/>
             </w:pPr>
             <w:r>
-              <w:t xml:space="preserve">Pass value from </w:t>
-            </w:r>
-            <w:proofErr w:type="spellStart"/>
-            <w:r>
-              <w:t>jsp</w:t>
-            </w:r>
-            <w:proofErr w:type="spellEnd"/>
-            <w:r>
-              <w:t xml:space="preserve"> to JS</w:t>
+              <w:t>Pass value from jsp to JS</w:t>
             </w:r>
           </w:p>
         </w:tc>
@@ -810,6 +705,112 @@
       </w:tr>
       <w:tr>
         <w:trPr>
+          <w:trHeight w:val="478"/>
+        </w:trPr>
+        <w:tc>
+          <w:tcPr>
+            <w:tcW w:w="5665" w:type="dxa"/>
+          </w:tcPr>
+          <w:p>
+            <w:r>
+              <w:lastRenderedPageBreak/>
+              <w:t>https://developer.mozilla.org/en-US/docs/Web/JavaScript/Reference/Global_Objects/Date/parse</w:t>
+            </w:r>
+          </w:p>
+        </w:tc>
+        <w:tc>
+          <w:tcPr>
+            <w:tcW w:w="3685" w:type="dxa"/>
+          </w:tcPr>
+          <w:p>
+            <w:pPr>
+              <w:jc w:val="center"/>
+            </w:pPr>
+            <w:r>
+              <w:t>Might be useful for date parsing</w:t>
+            </w:r>
+          </w:p>
+        </w:tc>
+      </w:tr>
+      <w:tr>
+        <w:trPr>
+          <w:trHeight w:val="478"/>
+        </w:trPr>
+        <w:tc>
+          <w:tcPr>
+            <w:tcW w:w="5665" w:type="dxa"/>
+          </w:tcPr>
+          <w:p>
+            <w:r>
+              <w:t>http://stackoverflow.com/questions/847185/convert-a-unix-timestamp-to-time-in-javascript</w:t>
+            </w:r>
+          </w:p>
+        </w:tc>
+        <w:tc>
+          <w:tcPr>
+            <w:tcW w:w="3685" w:type="dxa"/>
+          </w:tcPr>
+          <w:p>
+            <w:pPr>
+              <w:jc w:val="center"/>
+            </w:pPr>
+            <w:r>
+              <w:t>Unix time stamp to date</w:t>
+            </w:r>
+          </w:p>
+        </w:tc>
+      </w:tr>
+      <w:tr>
+        <w:trPr>
+          <w:trHeight w:val="478"/>
+        </w:trPr>
+        <w:tc>
+          <w:tcPr>
+            <w:tcW w:w="5665" w:type="dxa"/>
+          </w:tcPr>
+          <w:p>
+            <w:r>
+              <w:t>http://docs.mongodb.org/manual/tutorial/install-mongodb-on-windows/</w:t>
+            </w:r>
+          </w:p>
+        </w:tc>
+        <w:tc>
+          <w:tcPr>
+            <w:tcW w:w="3685" w:type="dxa"/>
+          </w:tcPr>
+          <w:p>
+            <w:pPr>
+              <w:jc w:val="center"/>
+            </w:pPr>
+            <w:r>
+              <w:t>Mongo install steps</w:t>
+            </w:r>
+          </w:p>
+        </w:tc>
+      </w:tr>
+      <w:tr>
+        <w:trPr>
+          <w:trHeight w:val="478"/>
+        </w:trPr>
+        <w:tc>
+          <w:tcPr>
+            <w:tcW w:w="5665" w:type="dxa"/>
+          </w:tcPr>
+          <w:p/>
+        </w:tc>
+        <w:tc>
+          <w:tcPr>
+            <w:tcW w:w="3685" w:type="dxa"/>
+          </w:tcPr>
+          <w:p>
+            <w:pPr>
+              <w:jc w:val="center"/>
+            </w:pPr>
+          </w:p>
+        </w:tc>
+      </w:tr>
+      <w:tr>
+        <w:trPr>
           <w:trHeight w:val="504"/>
         </w:trPr>
         <w:tc>
@@ -834,7 +835,6 @@
                 <w:sz w:val="28"/>
                 <w:szCs w:val="28"/>
               </w:rPr>
-              <w:lastRenderedPageBreak/>
               <w:tab/>
             </w:r>
             <w:r>
@@ -946,15 +946,7 @@
           </w:tcPr>
           <w:p>
             <w:r>
-              <w:t xml:space="preserve">Good information in watchers in </w:t>
-            </w:r>
-            <w:proofErr w:type="spellStart"/>
-            <w:r>
-              <w:t>github</w:t>
-            </w:r>
-            <w:proofErr w:type="spellEnd"/>
-            <w:r>
-              <w:t xml:space="preserve"> (in general, not over time)</w:t>
+              <w:t>Good information in watchers in github (in general, not over time)</w:t>
             </w:r>
           </w:p>
         </w:tc>
@@ -1034,6 +1026,83 @@
             <w:r>
               <w:t>relevant</w:t>
             </w:r>
+          </w:p>
+        </w:tc>
+      </w:tr>
+      <w:tr>
+        <w:trPr>
+          <w:trHeight w:val="504"/>
+        </w:trPr>
+        <w:tc>
+          <w:tcPr>
+            <w:tcW w:w="5665" w:type="dxa"/>
+          </w:tcPr>
+          <w:p>
+            <w:r>
+              <w:t>http://ieeexplore.ieee.org/xpl/login.jsp?tp=&amp;arnumber=4539549&amp;url=http%3A%2F%2Fieeexplore.ieee.org%2Fxpls%2Fabs_all.jsp%3Farnumber%3D4539549</w:t>
+            </w:r>
+          </w:p>
+        </w:tc>
+        <w:tc>
+          <w:tcPr>
+            <w:tcW w:w="3685" w:type="dxa"/>
+          </w:tcPr>
+          <w:p>
+            <w:r>
+              <w:t>Evolution paper</w:t>
+            </w:r>
+          </w:p>
+        </w:tc>
+      </w:tr>
+      <w:tr>
+        <w:trPr>
+          <w:trHeight w:val="504"/>
+        </w:trPr>
+        <w:tc>
+          <w:tcPr>
+            <w:tcW w:w="5665" w:type="dxa"/>
+          </w:tcPr>
+          <w:p>
+            <w:r>
+              <w:t>http://www.researchgate.net/profile/Panos_Vassiliadis/publication/262065573_Open-Source_Databases_Within_Outside_or_Beyond_Lehman's_Laws_of_Software_Evolution/links/0f3175368d71ded070000000.pdf</w:t>
+            </w:r>
+          </w:p>
+        </w:tc>
+        <w:tc>
+          <w:tcPr>
+            <w:tcW w:w="3685" w:type="dxa"/>
+          </w:tcPr>
+          <w:p>
+            <w:r>
+              <w:t>Lehmans laws paper</w:t>
+            </w:r>
+          </w:p>
+        </w:tc>
+      </w:tr>
+      <w:tr>
+        <w:trPr>
+          <w:trHeight w:val="504"/>
+        </w:trPr>
+        <w:tc>
+          <w:tcPr>
+            <w:tcW w:w="5665" w:type="dxa"/>
+          </w:tcPr>
+          <w:p>
+            <w:r>
+              <w:t>http://pvsingh.com/MTech.pdf</w:t>
+            </w:r>
+          </w:p>
+        </w:tc>
+        <w:tc>
+          <w:tcPr>
+            <w:tcW w:w="3685" w:type="dxa"/>
+          </w:tcPr>
+          <w:p>
+            <w:r>
+              <w:t>Other paper</w:t>
+            </w:r>
+            <w:bookmarkStart w:id="0" w:name="_GoBack"/>
+            <w:bookmarkEnd w:id="0"/>
           </w:p>
         </w:tc>
       </w:tr>
@@ -1118,15 +1187,7 @@
           </w:tcPr>
           <w:p>
             <w:r>
-              <w:t xml:space="preserve">Admin rights (view activity log </w:t>
-            </w:r>
-            <w:proofErr w:type="spellStart"/>
-            <w:r>
-              <w:t>etc</w:t>
-            </w:r>
-            <w:proofErr w:type="spellEnd"/>
-            <w:r>
-              <w:t>)</w:t>
+              <w:t>Admin rights (view activity log etc)</w:t>
             </w:r>
           </w:p>
         </w:tc>
@@ -1204,62 +1265,13 @@
           <w:tcPr>
             <w:tcW w:w="5665" w:type="dxa"/>
           </w:tcPr>
-          <w:p>
-            <w:r>
-              <w:t xml:space="preserve">Get </w:t>
-            </w:r>
-            <w:proofErr w:type="spellStart"/>
-            <w:r>
-              <w:t>url</w:t>
-            </w:r>
-            <w:proofErr w:type="spellEnd"/>
-            <w:r>
-              <w:t xml:space="preserve"> entry and commit graph render working</w:t>
-            </w:r>
-          </w:p>
-        </w:tc>
-        <w:tc>
-          <w:tcPr>
-            <w:tcW w:w="3685" w:type="dxa"/>
-          </w:tcPr>
-          <w:p>
-            <w:r>
-              <w:t>5</w:t>
-            </w:r>
-          </w:p>
-        </w:tc>
-      </w:tr>
-      <w:tr>
-        <w:trPr>
-          <w:trHeight w:val="478"/>
-        </w:trPr>
-        <w:tc>
-          <w:tcPr>
-            <w:tcW w:w="5665" w:type="dxa"/>
-          </w:tcPr>
-          <w:p>
-            <w:r>
-              <w:t xml:space="preserve">Set up </w:t>
-            </w:r>
-            <w:proofErr w:type="spellStart"/>
-            <w:r>
-              <w:t>mysql</w:t>
-            </w:r>
-            <w:proofErr w:type="spellEnd"/>
-            <w:r>
-              <w:t xml:space="preserve"> connection</w:t>
-            </w:r>
-          </w:p>
-        </w:tc>
-        <w:tc>
-          <w:tcPr>
-            <w:tcW w:w="3685" w:type="dxa"/>
-          </w:tcPr>
-          <w:p>
-            <w:r>
-              <w:t>4</w:t>
-            </w:r>
-          </w:p>
+          <w:p/>
+        </w:tc>
+        <w:tc>
+          <w:tcPr>
+            <w:tcW w:w="3685" w:type="dxa"/>
+          </w:tcPr>
+          <w:p/>
         </w:tc>
       </w:tr>
       <w:tr>
@@ -1300,6 +1312,7 @@
           </w:tcPr>
           <w:p>
             <w:r>
+              <w:lastRenderedPageBreak/>
               <w:t>Read papers collected in more detail</w:t>
             </w:r>
             <w:r>
@@ -1328,15 +1341,7 @@
           </w:tcPr>
           <w:p>
             <w:r>
-              <w:t xml:space="preserve">Add view account functionality (user stats </w:t>
-            </w:r>
-            <w:proofErr w:type="spellStart"/>
-            <w:r>
-              <w:t>etc</w:t>
-            </w:r>
-            <w:proofErr w:type="spellEnd"/>
-            <w:r>
-              <w:t>)</w:t>
+              <w:t>Add view account functionality (user stats etc)</w:t>
             </w:r>
           </w:p>
         </w:tc>
@@ -1534,16 +1539,7 @@
           </w:p>
           <w:p>
             <w:r>
-              <w:lastRenderedPageBreak/>
-              <w:t xml:space="preserve">Weeks overlap months, So </w:t>
-            </w:r>
-            <w:proofErr w:type="spellStart"/>
-            <w:r>
-              <w:t>cant</w:t>
-            </w:r>
-            <w:proofErr w:type="spellEnd"/>
-            <w:r>
-              <w:t xml:space="preserve"> be used for a monthly view</w:t>
+              <w:t>Weeks overlap months, So cant be used for a monthly view</w:t>
             </w:r>
           </w:p>
           <w:p>
@@ -1580,7 +1576,6 @@
           </w:tcPr>
           <w:p>
             <w:r>
-              <w:lastRenderedPageBreak/>
               <w:t>Planned to use this to speed up commit data per month</w:t>
             </w:r>
             <w:r>
@@ -1632,16 +1627,7 @@
           </w:tcPr>
           <w:p>
             <w:r>
-              <w:lastRenderedPageBreak/>
-              <w:t xml:space="preserve">Look into </w:t>
-            </w:r>
-            <w:proofErr w:type="spellStart"/>
-            <w:r>
-              <w:t>lehmans</w:t>
-            </w:r>
-            <w:proofErr w:type="spellEnd"/>
-            <w:r>
-              <w:t xml:space="preserve"> law in relation to evolution of software</w:t>
+              <w:t>Look into lehmans law in relation to evolution of software</w:t>
             </w:r>
           </w:p>
           <w:p>
@@ -1692,18 +1678,8 @@
           </w:tcPr>
           <w:p>
             <w:r>
-              <w:t xml:space="preserve">Should I clone repo using </w:t>
-            </w:r>
-            <w:proofErr w:type="spellStart"/>
-            <w:r>
-              <w:t>jgit</w:t>
-            </w:r>
-            <w:proofErr w:type="spellEnd"/>
-            <w:r>
-              <w:t xml:space="preserve"> to work off commit data better? Off line process</w:t>
-            </w:r>
-            <w:bookmarkStart w:id="0" w:name="_GoBack"/>
-            <w:bookmarkEnd w:id="0"/>
+              <w:t>Should I clone repo using jgit to work off commit data better? Off line process</w:t>
+            </w:r>
           </w:p>
         </w:tc>
         <w:tc>
@@ -1711,6 +1687,31 @@
             <w:tcW w:w="3685" w:type="dxa"/>
           </w:tcPr>
           <w:p/>
+        </w:tc>
+      </w:tr>
+      <w:tr>
+        <w:trPr>
+          <w:trHeight w:val="478"/>
+        </w:trPr>
+        <w:tc>
+          <w:tcPr>
+            <w:tcW w:w="5665" w:type="dxa"/>
+          </w:tcPr>
+          <w:p>
+            <w:r>
+              <w:t>https://www.githubarchive.org/</w:t>
+            </w:r>
+          </w:p>
+        </w:tc>
+        <w:tc>
+          <w:tcPr>
+            <w:tcW w:w="3685" w:type="dxa"/>
+          </w:tcPr>
+          <w:p>
+            <w:r>
+              <w:t>Might be useful</w:t>
+            </w:r>
+          </w:p>
         </w:tc>
       </w:tr>
     </w:tbl>

</xml_diff>

<commit_message>
first chart in new ui
</commit_message>
<xml_diff>
--- a/Research And Development Project/Documents/Resources/Coding Based resources.docx
+++ b/Research And Development Project/Documents/Resources/Coding Based resources.docx
@@ -114,8 +114,13 @@
               <w:jc w:val="center"/>
             </w:pPr>
             <w:r>
-              <w:t>Dependency injection from a servlet to a jsp</w:t>
-            </w:r>
+              <w:t xml:space="preserve">Dependency injection from a servlet to a </w:t>
+            </w:r>
+            <w:proofErr w:type="spellStart"/>
+            <w:r>
+              <w:t>jsp</w:t>
+            </w:r>
+            <w:proofErr w:type="spellEnd"/>
           </w:p>
         </w:tc>
       </w:tr>
@@ -145,7 +150,23 @@
               <w:jc w:val="center"/>
             </w:pPr>
             <w:r>
-              <w:t>Dependency injection end to end from jsp to mysql and back</w:t>
+              <w:t xml:space="preserve">Dependency injection end to end from </w:t>
+            </w:r>
+            <w:proofErr w:type="spellStart"/>
+            <w:r>
+              <w:t>jsp</w:t>
+            </w:r>
+            <w:proofErr w:type="spellEnd"/>
+            <w:r>
+              <w:t xml:space="preserve"> to </w:t>
+            </w:r>
+            <w:proofErr w:type="spellStart"/>
+            <w:r>
+              <w:t>mysql</w:t>
+            </w:r>
+            <w:proofErr w:type="spellEnd"/>
+            <w:r>
+              <w:t xml:space="preserve"> and back</w:t>
             </w:r>
           </w:p>
         </w:tc>
@@ -176,7 +197,15 @@
               <w:jc w:val="center"/>
             </w:pPr>
             <w:r>
-              <w:t>R and mysql example</w:t>
+              <w:t xml:space="preserve">R and </w:t>
+            </w:r>
+            <w:proofErr w:type="spellStart"/>
+            <w:r>
+              <w:t>mysql</w:t>
+            </w:r>
+            <w:proofErr w:type="spellEnd"/>
+            <w:r>
+              <w:t xml:space="preserve"> example</w:t>
             </w:r>
           </w:p>
         </w:tc>
@@ -207,8 +236,21 @@
               <w:jc w:val="center"/>
             </w:pPr>
             <w:r>
-              <w:t>Example basic JS only github webapp</w:t>
-            </w:r>
+              <w:t xml:space="preserve">Example basic JS only </w:t>
+            </w:r>
+            <w:proofErr w:type="spellStart"/>
+            <w:r>
+              <w:t>github</w:t>
+            </w:r>
+            <w:proofErr w:type="spellEnd"/>
+            <w:r>
+              <w:t xml:space="preserve"> </w:t>
+            </w:r>
+            <w:proofErr w:type="spellStart"/>
+            <w:r>
+              <w:t>webapp</w:t>
+            </w:r>
+            <w:proofErr w:type="spellEnd"/>
           </w:p>
         </w:tc>
       </w:tr>
@@ -238,8 +280,21 @@
               <w:jc w:val="center"/>
             </w:pPr>
             <w:r>
-              <w:t>Another github example webapp</w:t>
-            </w:r>
+              <w:t xml:space="preserve">Another </w:t>
+            </w:r>
+            <w:proofErr w:type="spellStart"/>
+            <w:r>
+              <w:t>github</w:t>
+            </w:r>
+            <w:proofErr w:type="spellEnd"/>
+            <w:r>
+              <w:t xml:space="preserve"> example </w:t>
+            </w:r>
+            <w:proofErr w:type="spellStart"/>
+            <w:r>
+              <w:t>webapp</w:t>
+            </w:r>
+            <w:proofErr w:type="spellEnd"/>
           </w:p>
         </w:tc>
       </w:tr>
@@ -268,8 +323,21 @@
             <w:pPr>
               <w:jc w:val="center"/>
             </w:pPr>
-            <w:r>
-              <w:t>Github api link</w:t>
+            <w:proofErr w:type="spellStart"/>
+            <w:r>
+              <w:t>Github</w:t>
+            </w:r>
+            <w:proofErr w:type="spellEnd"/>
+            <w:r>
+              <w:t xml:space="preserve"> </w:t>
+            </w:r>
+            <w:proofErr w:type="spellStart"/>
+            <w:r>
+              <w:t>api</w:t>
+            </w:r>
+            <w:proofErr w:type="spellEnd"/>
+            <w:r>
+              <w:t xml:space="preserve"> link</w:t>
             </w:r>
           </w:p>
         </w:tc>
@@ -331,8 +399,13 @@
               <w:jc w:val="center"/>
             </w:pPr>
             <w:r>
-              <w:t>Accessing different commit set example github</w:t>
-            </w:r>
+              <w:t xml:space="preserve">Accessing different commit set example </w:t>
+            </w:r>
+            <w:proofErr w:type="spellStart"/>
+            <w:r>
+              <w:t>github</w:t>
+            </w:r>
+            <w:proofErr w:type="spellEnd"/>
           </w:p>
         </w:tc>
       </w:tr>
@@ -362,7 +435,15 @@
               <w:jc w:val="center"/>
             </w:pPr>
             <w:r>
-              <w:t>Traversing api data examples</w:t>
+              <w:t xml:space="preserve">Traversing </w:t>
+            </w:r>
+            <w:proofErr w:type="spellStart"/>
+            <w:r>
+              <w:t>api</w:t>
+            </w:r>
+            <w:proofErr w:type="spellEnd"/>
+            <w:r>
+              <w:t xml:space="preserve"> data examples</w:t>
             </w:r>
           </w:p>
         </w:tc>
@@ -424,7 +505,15 @@
               <w:jc w:val="center"/>
             </w:pPr>
             <w:r>
-              <w:t>Great example of webapp pattern design</w:t>
+              <w:t xml:space="preserve">Great example of </w:t>
+            </w:r>
+            <w:proofErr w:type="spellStart"/>
+            <w:r>
+              <w:t>webapp</w:t>
+            </w:r>
+            <w:proofErr w:type="spellEnd"/>
+            <w:r>
+              <w:t xml:space="preserve"> pattern design</w:t>
             </w:r>
           </w:p>
         </w:tc>
@@ -482,7 +571,15 @@
               </w:numPr>
             </w:pPr>
             <w:r>
-              <w:t>To remove sonar qube suggestions, right click --- sonar --- remove</w:t>
+              <w:t xml:space="preserve">To remove sonar </w:t>
+            </w:r>
+            <w:proofErr w:type="spellStart"/>
+            <w:r>
+              <w:t>qube</w:t>
+            </w:r>
+            <w:proofErr w:type="spellEnd"/>
+            <w:r>
+              <w:t xml:space="preserve"> suggestions, right click --- sonar --- remove</w:t>
             </w:r>
           </w:p>
         </w:tc>
@@ -663,7 +760,15 @@
               <w:jc w:val="center"/>
             </w:pPr>
             <w:r>
-              <w:t>Pass value from jsp to JS</w:t>
+              <w:t xml:space="preserve">Pass value from </w:t>
+            </w:r>
+            <w:proofErr w:type="spellStart"/>
+            <w:r>
+              <w:t>jsp</w:t>
+            </w:r>
+            <w:proofErr w:type="spellEnd"/>
+            <w:r>
+              <w:t xml:space="preserve"> to JS</w:t>
             </w:r>
           </w:p>
         </w:tc>
@@ -946,7 +1051,15 @@
           </w:tcPr>
           <w:p>
             <w:r>
-              <w:t>Good information in watchers in github (in general, not over time)</w:t>
+              <w:t xml:space="preserve">Good information in watchers in </w:t>
+            </w:r>
+            <w:proofErr w:type="spellStart"/>
+            <w:r>
+              <w:t>github</w:t>
+            </w:r>
+            <w:proofErr w:type="spellEnd"/>
+            <w:r>
+              <w:t xml:space="preserve"> (in general, not over time)</w:t>
             </w:r>
           </w:p>
         </w:tc>
@@ -1038,71 +1151,32 @@
             <w:tcW w:w="5665" w:type="dxa"/>
           </w:tcPr>
           <w:p>
-            <w:r>
-              <w:t>http://ieeexplore.ieee.org/xpl/login.jsp?tp=&amp;arnumber=4539549&amp;url=http%3A%2F%2Fieeexplore.ieee.org%2Fxpls%2Fabs_all.jsp%3Farnumber%3D4539549</w:t>
-            </w:r>
-          </w:p>
-        </w:tc>
-        <w:tc>
-          <w:tcPr>
-            <w:tcW w:w="3685" w:type="dxa"/>
-          </w:tcPr>
-          <w:p>
-            <w:r>
-              <w:t>Evolution paper</w:t>
-            </w:r>
-          </w:p>
-        </w:tc>
-      </w:tr>
-      <w:tr>
-        <w:trPr>
-          <w:trHeight w:val="504"/>
-        </w:trPr>
-        <w:tc>
-          <w:tcPr>
-            <w:tcW w:w="5665" w:type="dxa"/>
-          </w:tcPr>
-          <w:p>
-            <w:r>
-              <w:t>http://www.researchgate.net/profile/Panos_Vassiliadis/publication/262065573_Open-Source_Databases_Within_Outside_or_Beyond_Lehman's_Laws_of_Software_Evolution/links/0f3175368d71ded070000000.pdf</w:t>
-            </w:r>
-          </w:p>
-        </w:tc>
-        <w:tc>
-          <w:tcPr>
-            <w:tcW w:w="3685" w:type="dxa"/>
-          </w:tcPr>
-          <w:p>
-            <w:r>
-              <w:t>Lehmans laws paper</w:t>
-            </w:r>
-          </w:p>
-        </w:tc>
-      </w:tr>
-      <w:tr>
-        <w:trPr>
-          <w:trHeight w:val="504"/>
-        </w:trPr>
-        <w:tc>
-          <w:tcPr>
-            <w:tcW w:w="5665" w:type="dxa"/>
-          </w:tcPr>
-          <w:p>
-            <w:r>
-              <w:t>http://pvsingh.com/MTech.pdf</w:t>
-            </w:r>
-          </w:p>
-        </w:tc>
-        <w:tc>
-          <w:tcPr>
-            <w:tcW w:w="3685" w:type="dxa"/>
-          </w:tcPr>
-          <w:p>
-            <w:r>
-              <w:t>Other paper</w:t>
-            </w:r>
             <w:bookmarkStart w:id="0" w:name="_GoBack"/>
             <w:bookmarkEnd w:id="0"/>
+            <w:r>
+              <w:t>http://www.researchgate.net/profile/Panos_Vassiliadis/publication/262065573_Open-Source_Databases_Within_Outside_or_Beyond_Lehman's_Laws_of_Software_Evolution/links/0f3175368d71ded070000000.pdf</w:t>
+            </w:r>
+          </w:p>
+        </w:tc>
+        <w:tc>
+          <w:tcPr>
+            <w:tcW w:w="3685" w:type="dxa"/>
+          </w:tcPr>
+          <w:p>
+            <w:proofErr w:type="spellStart"/>
+            <w:r>
+              <w:t>Lehmans</w:t>
+            </w:r>
+            <w:proofErr w:type="spellEnd"/>
+            <w:r>
+              <w:t xml:space="preserve"> laws paper</w:t>
+            </w:r>
+          </w:p>
+          <w:p/>
+          <w:p>
+            <w:r>
+              <w:t>x</w:t>
+            </w:r>
           </w:p>
         </w:tc>
       </w:tr>
@@ -1187,7 +1261,15 @@
           </w:tcPr>
           <w:p>
             <w:r>
-              <w:t>Admin rights (view activity log etc)</w:t>
+              <w:t xml:space="preserve">Admin rights (view activity log </w:t>
+            </w:r>
+            <w:proofErr w:type="spellStart"/>
+            <w:r>
+              <w:t>etc</w:t>
+            </w:r>
+            <w:proofErr w:type="spellEnd"/>
+            <w:r>
+              <w:t>)</w:t>
             </w:r>
           </w:p>
         </w:tc>
@@ -1312,85 +1394,93 @@
           </w:tcPr>
           <w:p>
             <w:r>
+              <w:t>Read papers collected in more detail</w:t>
+            </w:r>
+            <w:r>
+              <w:t xml:space="preserve"> – analyze</w:t>
+            </w:r>
+          </w:p>
+        </w:tc>
+        <w:tc>
+          <w:tcPr>
+            <w:tcW w:w="3685" w:type="dxa"/>
+          </w:tcPr>
+          <w:p>
+            <w:r>
+              <w:t>3</w:t>
+            </w:r>
+          </w:p>
+        </w:tc>
+      </w:tr>
+      <w:tr>
+        <w:trPr>
+          <w:trHeight w:val="478"/>
+        </w:trPr>
+        <w:tc>
+          <w:tcPr>
+            <w:tcW w:w="5665" w:type="dxa"/>
+          </w:tcPr>
+          <w:p>
+            <w:r>
+              <w:t xml:space="preserve">Add view account functionality (user stats </w:t>
+            </w:r>
+            <w:proofErr w:type="spellStart"/>
+            <w:r>
+              <w:t>etc</w:t>
+            </w:r>
+            <w:proofErr w:type="spellEnd"/>
+            <w:r>
+              <w:t>)</w:t>
+            </w:r>
+          </w:p>
+        </w:tc>
+        <w:tc>
+          <w:tcPr>
+            <w:tcW w:w="3685" w:type="dxa"/>
+          </w:tcPr>
+          <w:p>
+            <w:r>
+              <w:t>2</w:t>
+            </w:r>
+          </w:p>
+        </w:tc>
+      </w:tr>
+      <w:tr>
+        <w:trPr>
+          <w:trHeight w:val="478"/>
+        </w:trPr>
+        <w:tc>
+          <w:tcPr>
+            <w:tcW w:w="5665" w:type="dxa"/>
+          </w:tcPr>
+          <w:p>
+            <w:r>
+              <w:t>As well as commits over time, get mean commits per year, give tab option to update table</w:t>
+            </w:r>
+          </w:p>
+        </w:tc>
+        <w:tc>
+          <w:tcPr>
+            <w:tcW w:w="3685" w:type="dxa"/>
+          </w:tcPr>
+          <w:p>
+            <w:r>
+              <w:t>1</w:t>
+            </w:r>
+          </w:p>
+        </w:tc>
+      </w:tr>
+      <w:tr>
+        <w:trPr>
+          <w:trHeight w:val="478"/>
+        </w:trPr>
+        <w:tc>
+          <w:tcPr>
+            <w:tcW w:w="5665" w:type="dxa"/>
+          </w:tcPr>
+          <w:p>
+            <w:r>
               <w:lastRenderedPageBreak/>
-              <w:t>Read papers collected in more detail</w:t>
-            </w:r>
-            <w:r>
-              <w:t xml:space="preserve"> – analyze</w:t>
-            </w:r>
-          </w:p>
-        </w:tc>
-        <w:tc>
-          <w:tcPr>
-            <w:tcW w:w="3685" w:type="dxa"/>
-          </w:tcPr>
-          <w:p>
-            <w:r>
-              <w:t>3</w:t>
-            </w:r>
-          </w:p>
-        </w:tc>
-      </w:tr>
-      <w:tr>
-        <w:trPr>
-          <w:trHeight w:val="478"/>
-        </w:trPr>
-        <w:tc>
-          <w:tcPr>
-            <w:tcW w:w="5665" w:type="dxa"/>
-          </w:tcPr>
-          <w:p>
-            <w:r>
-              <w:t>Add view account functionality (user stats etc)</w:t>
-            </w:r>
-          </w:p>
-        </w:tc>
-        <w:tc>
-          <w:tcPr>
-            <w:tcW w:w="3685" w:type="dxa"/>
-          </w:tcPr>
-          <w:p>
-            <w:r>
-              <w:t>2</w:t>
-            </w:r>
-          </w:p>
-        </w:tc>
-      </w:tr>
-      <w:tr>
-        <w:trPr>
-          <w:trHeight w:val="478"/>
-        </w:trPr>
-        <w:tc>
-          <w:tcPr>
-            <w:tcW w:w="5665" w:type="dxa"/>
-          </w:tcPr>
-          <w:p>
-            <w:r>
-              <w:t>As well as commits over time, get mean commits per year, give tab option to update table</w:t>
-            </w:r>
-          </w:p>
-        </w:tc>
-        <w:tc>
-          <w:tcPr>
-            <w:tcW w:w="3685" w:type="dxa"/>
-          </w:tcPr>
-          <w:p>
-            <w:r>
-              <w:t>1</w:t>
-            </w:r>
-          </w:p>
-        </w:tc>
-      </w:tr>
-      <w:tr>
-        <w:trPr>
-          <w:trHeight w:val="478"/>
-        </w:trPr>
-        <w:tc>
-          <w:tcPr>
-            <w:tcW w:w="5665" w:type="dxa"/>
-          </w:tcPr>
-          <w:p>
-            <w:r>
               <w:t>Think of other tabs for the commit data – author dictionary? Increment each time same author commits</w:t>
             </w:r>
           </w:p>
@@ -1539,7 +1629,15 @@
           </w:p>
           <w:p>
             <w:r>
-              <w:t>Weeks overlap months, So cant be used for a monthly view</w:t>
+              <w:t xml:space="preserve">Weeks overlap months, So </w:t>
+            </w:r>
+            <w:proofErr w:type="spellStart"/>
+            <w:r>
+              <w:t>cant</w:t>
+            </w:r>
+            <w:proofErr w:type="spellEnd"/>
+            <w:r>
+              <w:t xml:space="preserve"> be used for a monthly view</w:t>
             </w:r>
           </w:p>
           <w:p>
@@ -1627,7 +1725,15 @@
           </w:tcPr>
           <w:p>
             <w:r>
-              <w:t>Look into lehmans law in relation to evolution of software</w:t>
+              <w:t xml:space="preserve">Look into </w:t>
+            </w:r>
+            <w:proofErr w:type="spellStart"/>
+            <w:r>
+              <w:t>lehmans</w:t>
+            </w:r>
+            <w:proofErr w:type="spellEnd"/>
+            <w:r>
+              <w:t xml:space="preserve"> law in relation to evolution of software</w:t>
             </w:r>
           </w:p>
           <w:p>
@@ -1678,7 +1784,15 @@
           </w:tcPr>
           <w:p>
             <w:r>
-              <w:t>Should I clone repo using jgit to work off commit data better? Off line process</w:t>
+              <w:t xml:space="preserve">Should I clone repo using </w:t>
+            </w:r>
+            <w:proofErr w:type="spellStart"/>
+            <w:r>
+              <w:t>jgit</w:t>
+            </w:r>
+            <w:proofErr w:type="spellEnd"/>
+            <w:r>
+              <w:t xml:space="preserve"> to work off commit data better? Off line process</w:t>
             </w:r>
           </w:p>
         </w:tc>

</xml_diff>

<commit_message>
added in dynamic graphing
</commit_message>
<xml_diff>
--- a/Research And Development Project/Documents/Resources/Coding Based resources.docx
+++ b/Research And Development Project/Documents/Resources/Coding Based resources.docx
@@ -1008,180 +1008,6 @@
       </w:tr>
       <w:tr>
         <w:trPr>
-          <w:trHeight w:val="504"/>
-        </w:trPr>
-        <w:tc>
-          <w:tcPr>
-            <w:tcW w:w="5665" w:type="dxa"/>
-          </w:tcPr>
-          <w:p>
-            <w:r>
-              <w:t>http://research.cs.queensu.ca/home/ahmed/home/teaching/CISC880/F14/papers/MiningGitHub_MSR2014.pdf</w:t>
-            </w:r>
-          </w:p>
-        </w:tc>
-        <w:tc>
-          <w:tcPr>
-            <w:tcW w:w="3685" w:type="dxa"/>
-          </w:tcPr>
-          <w:p>
-            <w:r>
-              <w:t>…</w:t>
-            </w:r>
-          </w:p>
-        </w:tc>
-      </w:tr>
-      <w:tr>
-        <w:trPr>
-          <w:trHeight w:val="478"/>
-        </w:trPr>
-        <w:tc>
-          <w:tcPr>
-            <w:tcW w:w="5665" w:type="dxa"/>
-          </w:tcPr>
-          <w:p>
-            <w:r>
-              <w:t>http://www.researchgate.net/profile/Kelly_Blincoe/publication/263847951_Understanding_Watchers_on_GitHub/links/545d75530cf27487b44d4f95.pdf</w:t>
-            </w:r>
-          </w:p>
-        </w:tc>
-        <w:tc>
-          <w:tcPr>
-            <w:tcW w:w="3685" w:type="dxa"/>
-          </w:tcPr>
-          <w:p>
-            <w:r>
-              <w:t xml:space="preserve">Good information in watchers in </w:t>
-            </w:r>
-            <w:proofErr w:type="spellStart"/>
-            <w:r>
-              <w:t>github</w:t>
-            </w:r>
-            <w:proofErr w:type="spellEnd"/>
-            <w:r>
-              <w:t xml:space="preserve"> (in general, not over time)</w:t>
-            </w:r>
-          </w:p>
-        </w:tc>
-      </w:tr>
-      <w:tr>
-        <w:trPr>
-          <w:trHeight w:val="504"/>
-        </w:trPr>
-        <w:tc>
-          <w:tcPr>
-            <w:tcW w:w="5665" w:type="dxa"/>
-          </w:tcPr>
-          <w:p>
-            <w:r>
-              <w:t>https://hal.inria.fr/hal-01085400/document</w:t>
-            </w:r>
-          </w:p>
-        </w:tc>
-        <w:tc>
-          <w:tcPr>
-            <w:tcW w:w="3685" w:type="dxa"/>
-          </w:tcPr>
-          <w:p>
-            <w:r>
-              <w:t>…</w:t>
-            </w:r>
-          </w:p>
-        </w:tc>
-      </w:tr>
-      <w:tr>
-        <w:trPr>
-          <w:trHeight w:val="504"/>
-        </w:trPr>
-        <w:tc>
-          <w:tcPr>
-            <w:tcW w:w="5665" w:type="dxa"/>
-          </w:tcPr>
-          <w:p>
-            <w:r>
-              <w:t>https://speakerdeck.com/gousiosg/mining-github-for-fun-and-profit</w:t>
-            </w:r>
-          </w:p>
-        </w:tc>
-        <w:tc>
-          <w:tcPr>
-            <w:tcW w:w="3685" w:type="dxa"/>
-          </w:tcPr>
-          <w:p>
-            <w:r>
-              <w:t>Maybe useful</w:t>
-            </w:r>
-          </w:p>
-        </w:tc>
-      </w:tr>
-      <w:tr>
-        <w:trPr>
-          <w:trHeight w:val="504"/>
-        </w:trPr>
-        <w:tc>
-          <w:tcPr>
-            <w:tcW w:w="5665" w:type="dxa"/>
-          </w:tcPr>
-          <w:p>
-            <w:r>
-              <w:t>http://arxiv.org/pdf/1507.00604.pdf</w:t>
-            </w:r>
-          </w:p>
-        </w:tc>
-        <w:tc>
-          <w:tcPr>
-            <w:tcW w:w="3685" w:type="dxa"/>
-          </w:tcPr>
-          <w:p>
-            <w:r>
-              <w:t xml:space="preserve">Pretty </w:t>
-            </w:r>
-            <w:r>
-              <w:t>relevant</w:t>
-            </w:r>
-          </w:p>
-        </w:tc>
-      </w:tr>
-      <w:tr>
-        <w:trPr>
-          <w:trHeight w:val="504"/>
-        </w:trPr>
-        <w:tc>
-          <w:tcPr>
-            <w:tcW w:w="5665" w:type="dxa"/>
-          </w:tcPr>
-          <w:p>
-            <w:bookmarkStart w:id="0" w:name="_GoBack"/>
-            <w:bookmarkEnd w:id="0"/>
-            <w:r>
-              <w:t>http://www.researchgate.net/profile/Panos_Vassiliadis/publication/262065573_Open-Source_Databases_Within_Outside_or_Beyond_Lehman's_Laws_of_Software_Evolution/links/0f3175368d71ded070000000.pdf</w:t>
-            </w:r>
-          </w:p>
-        </w:tc>
-        <w:tc>
-          <w:tcPr>
-            <w:tcW w:w="3685" w:type="dxa"/>
-          </w:tcPr>
-          <w:p>
-            <w:proofErr w:type="spellStart"/>
-            <w:r>
-              <w:t>Lehmans</w:t>
-            </w:r>
-            <w:proofErr w:type="spellEnd"/>
-            <w:r>
-              <w:t xml:space="preserve"> laws paper</w:t>
-            </w:r>
-          </w:p>
-          <w:p/>
-          <w:p>
-            <w:r>
-              <w:t>x</w:t>
-            </w:r>
-          </w:p>
-        </w:tc>
-      </w:tr>
-      <w:tr>
-        <w:trPr>
           <w:trHeight w:val="478"/>
         </w:trPr>
         <w:tc>
@@ -1480,7 +1306,6 @@
           </w:tcPr>
           <w:p>
             <w:r>
-              <w:lastRenderedPageBreak/>
               <w:t>Think of other tabs for the commit data – author dictionary? Increment each time same author commits</w:t>
             </w:r>
           </w:p>
@@ -1674,6 +1499,7 @@
           </w:tcPr>
           <w:p>
             <w:r>
+              <w:lastRenderedPageBreak/>
               <w:t>Planned to use this to speed up commit data per month</w:t>
             </w:r>
             <w:r>
@@ -1695,6 +1521,7 @@
           <w:p/>
           <w:p>
             <w:r>
+              <w:lastRenderedPageBreak/>
               <w:t>NO too limited</w:t>
             </w:r>
           </w:p>
@@ -1725,6 +1552,7 @@
           </w:tcPr>
           <w:p>
             <w:r>
+              <w:lastRenderedPageBreak/>
               <w:t xml:space="preserve">Look into </w:t>
             </w:r>
             <w:proofErr w:type="spellStart"/>
@@ -1830,6 +1658,43 @@
       </w:tr>
     </w:tbl>
     <w:p/>
+    <w:p/>
+    <w:p/>
+    <w:p>
+      <w:r>
+        <w:t>Refactor</w:t>
+      </w:r>
+    </w:p>
+    <w:p>
+      <w:pPr>
+        <w:pStyle w:val="ListParagraph"/>
+        <w:numPr>
+          <w:ilvl w:val="0"/>
+          <w:numId w:val="2"/>
+        </w:numPr>
+      </w:pPr>
+      <w:r>
+        <w:t xml:space="preserve">Instead of getting repeated </w:t>
+      </w:r>
+      <w:proofErr w:type="spellStart"/>
+      <w:r>
+        <w:t>api</w:t>
+      </w:r>
+      <w:proofErr w:type="spellEnd"/>
+      <w:r>
+        <w:t xml:space="preserve"> calls, get all sample sizes first before </w:t>
+      </w:r>
+      <w:proofErr w:type="spellStart"/>
+      <w:r>
+        <w:t>displsying</w:t>
+      </w:r>
+      <w:proofErr w:type="spellEnd"/>
+      <w:r>
+        <w:t xml:space="preserve"> first chart, then depending on input the sample sized array versions just change as parameters</w:t>
+      </w:r>
+      <w:bookmarkStart w:id="0" w:name="_GoBack"/>
+      <w:bookmarkEnd w:id="0"/>
+    </w:p>
     <w:sectPr>
       <w:pgSz w:w="12240" w:h="15840"/>
       <w:pgMar w:top="1440" w:right="1440" w:bottom="1440" w:left="1440" w:header="720" w:footer="720" w:gutter="0"/>
@@ -1843,6 +1708,95 @@
 <file path=word/numbering.xml><?xml version="1.0" encoding="utf-8"?>
 <w:numbering xmlns:wpc="http://schemas.microsoft.com/office/word/2010/wordprocessingCanvas" xmlns:mc="http://schemas.openxmlformats.org/markup-compatibility/2006" xmlns:o="urn:schemas-microsoft-com:office:office" xmlns:r="http://schemas.openxmlformats.org/officeDocument/2006/relationships" xmlns:m="http://schemas.openxmlformats.org/officeDocument/2006/math" xmlns:v="urn:schemas-microsoft-com:vml" xmlns:wp14="http://schemas.microsoft.com/office/word/2010/wordprocessingDrawing" xmlns:wp="http://schemas.openxmlformats.org/drawingml/2006/wordprocessingDrawing" xmlns:w10="urn:schemas-microsoft-com:office:word" xmlns:w="http://schemas.openxmlformats.org/wordprocessingml/2006/main" xmlns:w14="http://schemas.microsoft.com/office/word/2010/wordml" xmlns:w15="http://schemas.microsoft.com/office/word/2012/wordml" xmlns:wpg="http://schemas.microsoft.com/office/word/2010/wordprocessingGroup" xmlns:wpi="http://schemas.microsoft.com/office/word/2010/wordprocessingInk" xmlns:wne="http://schemas.microsoft.com/office/word/2006/wordml" xmlns:wps="http://schemas.microsoft.com/office/word/2010/wordprocessingShape" mc:Ignorable="w14 w15 wp14">
   <w:abstractNum w:abstractNumId="0" w15:restartNumberingAfterBreak="0">
+    <w:nsid w:val="6EA909E8"/>
+    <w:multiLevelType w:val="hybridMultilevel"/>
+    <w:tmpl w:val="A2900082"/>
+    <w:lvl w:ilvl="0" w:tplc="0809000F">
+      <w:start w:val="1"/>
+      <w:numFmt w:val="decimal"/>
+      <w:lvlText w:val="%1."/>
+      <w:lvlJc w:val="left"/>
+      <w:pPr>
+        <w:ind w:left="720" w:hanging="360"/>
+      </w:pPr>
+      <w:rPr>
+        <w:rFonts w:hint="default"/>
+      </w:rPr>
+    </w:lvl>
+    <w:lvl w:ilvl="1" w:tplc="08090019" w:tentative="1">
+      <w:start w:val="1"/>
+      <w:numFmt w:val="lowerLetter"/>
+      <w:lvlText w:val="%2."/>
+      <w:lvlJc w:val="left"/>
+      <w:pPr>
+        <w:ind w:left="1440" w:hanging="360"/>
+      </w:pPr>
+    </w:lvl>
+    <w:lvl w:ilvl="2" w:tplc="0809001B" w:tentative="1">
+      <w:start w:val="1"/>
+      <w:numFmt w:val="lowerRoman"/>
+      <w:lvlText w:val="%3."/>
+      <w:lvlJc w:val="right"/>
+      <w:pPr>
+        <w:ind w:left="2160" w:hanging="180"/>
+      </w:pPr>
+    </w:lvl>
+    <w:lvl w:ilvl="3" w:tplc="0809000F" w:tentative="1">
+      <w:start w:val="1"/>
+      <w:numFmt w:val="decimal"/>
+      <w:lvlText w:val="%4."/>
+      <w:lvlJc w:val="left"/>
+      <w:pPr>
+        <w:ind w:left="2880" w:hanging="360"/>
+      </w:pPr>
+    </w:lvl>
+    <w:lvl w:ilvl="4" w:tplc="08090019" w:tentative="1">
+      <w:start w:val="1"/>
+      <w:numFmt w:val="lowerLetter"/>
+      <w:lvlText w:val="%5."/>
+      <w:lvlJc w:val="left"/>
+      <w:pPr>
+        <w:ind w:left="3600" w:hanging="360"/>
+      </w:pPr>
+    </w:lvl>
+    <w:lvl w:ilvl="5" w:tplc="0809001B" w:tentative="1">
+      <w:start w:val="1"/>
+      <w:numFmt w:val="lowerRoman"/>
+      <w:lvlText w:val="%6."/>
+      <w:lvlJc w:val="right"/>
+      <w:pPr>
+        <w:ind w:left="4320" w:hanging="180"/>
+      </w:pPr>
+    </w:lvl>
+    <w:lvl w:ilvl="6" w:tplc="0809000F" w:tentative="1">
+      <w:start w:val="1"/>
+      <w:numFmt w:val="decimal"/>
+      <w:lvlText w:val="%7."/>
+      <w:lvlJc w:val="left"/>
+      <w:pPr>
+        <w:ind w:left="5040" w:hanging="360"/>
+      </w:pPr>
+    </w:lvl>
+    <w:lvl w:ilvl="7" w:tplc="08090019" w:tentative="1">
+      <w:start w:val="1"/>
+      <w:numFmt w:val="lowerLetter"/>
+      <w:lvlText w:val="%8."/>
+      <w:lvlJc w:val="left"/>
+      <w:pPr>
+        <w:ind w:left="5760" w:hanging="360"/>
+      </w:pPr>
+    </w:lvl>
+    <w:lvl w:ilvl="8" w:tplc="0809001B" w:tentative="1">
+      <w:start w:val="1"/>
+      <w:numFmt w:val="lowerRoman"/>
+      <w:lvlText w:val="%9."/>
+      <w:lvlJc w:val="right"/>
+      <w:pPr>
+        <w:ind w:left="6480" w:hanging="180"/>
+      </w:pPr>
+    </w:lvl>
+  </w:abstractNum>
+  <w:abstractNum w:abstractNumId="1" w15:restartNumberingAfterBreak="0">
     <w:nsid w:val="6FF859B5"/>
     <w:multiLevelType w:val="hybridMultilevel"/>
     <w:tmpl w:val="69FEB816"/>
@@ -1932,6 +1886,9 @@
     </w:lvl>
   </w:abstractNum>
   <w:num w:numId="1">
+    <w:abstractNumId w:val="1"/>
+  </w:num>
+  <w:num w:numId="2">
     <w:abstractNumId w:val="0"/>
   </w:num>
 </w:numbering>

</xml_diff>